<commit_message>
Updated links for journal submission
</commit_message>
<xml_diff>
--- a/current_submission/Submission_masked.docx
+++ b/current_submission/Submission_masked.docx
@@ -1,6 +1,6 @@
 
 <file path=word/document.xml><?xml version="1.0" encoding="utf-8"?>
-<w:document xmlns:wpc="http://schemas.microsoft.com/office/word/2010/wordprocessingCanvas" xmlns:cx="http://schemas.microsoft.com/office/drawing/2014/chartex" xmlns:cx1="http://schemas.microsoft.com/office/drawing/2015/9/8/chartex" xmlns:cx2="http://schemas.microsoft.com/office/drawing/2015/10/21/chartex" xmlns:cx3="http://schemas.microsoft.com/office/drawing/2016/5/9/chartex" xmlns:cx4="http://schemas.microsoft.com/office/drawing/2016/5/10/chartex" xmlns:cx5="http://schemas.microsoft.com/office/drawing/2016/5/11/chartex" xmlns:cx6="http://schemas.microsoft.com/office/drawing/2016/5/12/chartex" xmlns:cx7="http://schemas.microsoft.com/office/drawing/2016/5/13/chartex" xmlns:cx8="http://schemas.microsoft.com/office/drawing/2016/5/14/chartex" xmlns:mc="http://schemas.openxmlformats.org/markup-compatibility/2006" xmlns:aink="http://schemas.microsoft.com/office/drawing/2016/ink" xmlns:am3d="http://schemas.microsoft.com/office/drawing/2017/model3d" xmlns:o="urn:schemas-microsoft-com:office:office" xmlns:oel="http://schemas.microsoft.com/office/2019/extlst" xmlns:r="http://schemas.openxmlformats.org/officeDocument/2006/relationships" xmlns:m="http://schemas.openxmlformats.org/officeDocument/2006/math" xmlns:v="urn:schemas-microsoft-com:vml" xmlns:wp14="http://schemas.microsoft.com/office/word/2010/wordprocessingDrawing" xmlns:wp="http://schemas.openxmlformats.org/drawingml/2006/wordprocessingDrawing" xmlns:w10="urn:schemas-microsoft-com:office:word" xmlns:w="http://schemas.openxmlformats.org/wordprocessingml/2006/main" xmlns:w14="http://schemas.microsoft.com/office/word/2010/wordml" xmlns:w15="http://schemas.microsoft.com/office/word/2012/wordml" xmlns:w16cex="http://schemas.microsoft.com/office/word/2018/wordml/cex" xmlns:w16cid="http://schemas.microsoft.com/office/word/2016/wordml/cid" xmlns:w16="http://schemas.microsoft.com/office/word/2018/wordml" xmlns:w16du="http://schemas.microsoft.com/office/word/2023/wordml/word16du" xmlns:w16sdtdh="http://schemas.microsoft.com/office/word/2020/wordml/sdtdatahash" xmlns:w16se="http://schemas.microsoft.com/office/word/2015/wordml/symex" xmlns:wpg="http://schemas.microsoft.com/office/word/2010/wordprocessingGroup" xmlns:wpi="http://schemas.microsoft.com/office/word/2010/wordprocessingInk" xmlns:wne="http://schemas.microsoft.com/office/word/2006/wordml" xmlns:wps="http://schemas.microsoft.com/office/word/2010/wordprocessingShape" mc:Ignorable="w14 w15 w16se w16cid w16 w16cex w16sdtdh wp14">
+<w:document xmlns:wpc="http://schemas.microsoft.com/office/word/2010/wordprocessingCanvas" xmlns:cx="http://schemas.microsoft.com/office/drawing/2014/chartex" xmlns:cx1="http://schemas.microsoft.com/office/drawing/2015/9/8/chartex" xmlns:cx2="http://schemas.microsoft.com/office/drawing/2015/10/21/chartex" xmlns:cx3="http://schemas.microsoft.com/office/drawing/2016/5/9/chartex" xmlns:cx4="http://schemas.microsoft.com/office/drawing/2016/5/10/chartex" xmlns:cx5="http://schemas.microsoft.com/office/drawing/2016/5/11/chartex" xmlns:cx6="http://schemas.microsoft.com/office/drawing/2016/5/12/chartex" xmlns:cx7="http://schemas.microsoft.com/office/drawing/2016/5/13/chartex" xmlns:cx8="http://schemas.microsoft.com/office/drawing/2016/5/14/chartex" xmlns:mc="http://schemas.openxmlformats.org/markup-compatibility/2006" xmlns:aink="http://schemas.microsoft.com/office/drawing/2016/ink" xmlns:am3d="http://schemas.microsoft.com/office/drawing/2017/model3d" xmlns:o="urn:schemas-microsoft-com:office:office" xmlns:oel="http://schemas.microsoft.com/office/2019/extlst" xmlns:r="http://schemas.openxmlformats.org/officeDocument/2006/relationships" xmlns:m="http://schemas.openxmlformats.org/officeDocument/2006/math" xmlns:v="urn:schemas-microsoft-com:vml" xmlns:wp14="http://schemas.microsoft.com/office/word/2010/wordprocessingDrawing" xmlns:wp="http://schemas.openxmlformats.org/drawingml/2006/wordprocessingDrawing" xmlns:w10="urn:schemas-microsoft-com:office:word" xmlns:w="http://schemas.openxmlformats.org/wordprocessingml/2006/main" xmlns:w14="http://schemas.microsoft.com/office/word/2010/wordml" xmlns:w15="http://schemas.microsoft.com/office/word/2012/wordml" xmlns:w16cex="http://schemas.microsoft.com/office/word/2018/wordml/cex" xmlns:w16cid="http://schemas.microsoft.com/office/word/2016/wordml/cid" xmlns:w16="http://schemas.microsoft.com/office/word/2018/wordml" xmlns:w16sdtdh="http://schemas.microsoft.com/office/word/2020/wordml/sdtdatahash" xmlns:w16se="http://schemas.microsoft.com/office/word/2015/wordml/symex" xmlns:wpg="http://schemas.microsoft.com/office/word/2010/wordprocessingGroup" xmlns:wpi="http://schemas.microsoft.com/office/word/2010/wordprocessingInk" xmlns:wne="http://schemas.microsoft.com/office/word/2006/wordml" xmlns:wps="http://schemas.microsoft.com/office/word/2010/wordprocessingShape" mc:Ignorable="w14 w15 w16se w16cid w16 w16cex w16sdtdh wp14">
   <w:body>
     <w:p>
       <w:pPr>
@@ -134,83 +134,43 @@
           <w:sz w:val="24"/>
           <w:szCs w:val="24"/>
         </w:rPr>
-        <w:t xml:space="preserve">Much of our understanding of job demands and resources </w:t>
-      </w:r>
+        <w:t xml:space="preserve">Much of our understanding of job demands and resources rests on the assumption that some aspects and components of one’s job are </w:t>
+      </w:r>
+      <w:proofErr w:type="gramStart"/>
       <w:r>
         <w:rPr>
           <w:rFonts w:ascii="Times New Roman" w:hAnsi="Times New Roman" w:cs="Times New Roman"/>
           <w:sz w:val="24"/>
           <w:szCs w:val="24"/>
         </w:rPr>
-        <w:t xml:space="preserve">rests on the assumption that some aspects and components of one’s job are </w:t>
-      </w:r>
-      <w:proofErr w:type="gramStart"/>
+        <w:t>resources</w:t>
+      </w:r>
+      <w:proofErr w:type="gramEnd"/>
       <w:r>
         <w:rPr>
           <w:rFonts w:ascii="Times New Roman" w:hAnsi="Times New Roman" w:cs="Times New Roman"/>
           <w:sz w:val="24"/>
           <w:szCs w:val="24"/>
         </w:rPr>
-        <w:t>resources</w:t>
-      </w:r>
-      <w:proofErr w:type="gramEnd"/>
+        <w:t xml:space="preserve"> and some are demands. We build on a small but growing literature suggesting that individual differences may matter in our perceptions of characteristics as demands and resources. The primary aims were to explore 1) whether there is variability in subjective ratings of job characteristics with respect to how much they served as resources and demands, and 2) </w:t>
+      </w:r>
+      <w:proofErr w:type="gramStart"/>
       <w:r>
         <w:rPr>
           <w:rFonts w:ascii="Times New Roman" w:hAnsi="Times New Roman" w:cs="Times New Roman"/>
           <w:sz w:val="24"/>
           <w:szCs w:val="24"/>
         </w:rPr>
-        <w:t xml:space="preserve"> and some are demands. We build on a small but growing literature suggesting that individual differences may matter in our perceptions of characteristics as demands and reso</w:t>
-      </w:r>
+        <w:t>whether or not</w:t>
+      </w:r>
+      <w:proofErr w:type="gramEnd"/>
       <w:r>
         <w:rPr>
           <w:rFonts w:ascii="Times New Roman" w:hAnsi="Times New Roman" w:cs="Times New Roman"/>
           <w:sz w:val="24"/>
           <w:szCs w:val="24"/>
         </w:rPr>
-        <w:t xml:space="preserve">urces. The primary aims were to explore 1) whether there is variability in subjective ratings of job characteristics with respect to how much they served as resources and demands, and 2) </w:t>
-      </w:r>
-      <w:proofErr w:type="gramStart"/>
-      <w:r>
-        <w:rPr>
-          <w:rFonts w:ascii="Times New Roman" w:hAnsi="Times New Roman" w:cs="Times New Roman"/>
-          <w:sz w:val="24"/>
-          <w:szCs w:val="24"/>
-        </w:rPr>
-        <w:t>whether or not</w:t>
-      </w:r>
-      <w:proofErr w:type="gramEnd"/>
-      <w:r>
-        <w:rPr>
-          <w:rFonts w:ascii="Times New Roman" w:hAnsi="Times New Roman" w:cs="Times New Roman"/>
-          <w:sz w:val="24"/>
-          <w:szCs w:val="24"/>
-        </w:rPr>
-        <w:t xml:space="preserve"> there was a match between the literature-implicated re</w:t>
-      </w:r>
-      <w:r>
-        <w:rPr>
-          <w:rFonts w:ascii="Times New Roman" w:hAnsi="Times New Roman" w:cs="Times New Roman"/>
-          <w:sz w:val="24"/>
-          <w:szCs w:val="24"/>
-        </w:rPr>
-        <w:t>sources/demands and subjective ratings of these characteristics. O*NET work characteristics were rated by 568 employed respondents in terms of relevance, perception as a demand, and perception as a resource. The results suggest that job characteristics dif</w:t>
-      </w:r>
-      <w:r>
-        <w:rPr>
-          <w:rFonts w:ascii="Times New Roman" w:hAnsi="Times New Roman" w:cs="Times New Roman"/>
-          <w:sz w:val="24"/>
-          <w:szCs w:val="24"/>
-        </w:rPr>
-        <w:t xml:space="preserve">fer in variability/stability regarding subjective worker perceptions, particularly for hindrance demands which showed the most variability. Job characteristics were not uniquely categorized as a resource or demand, and literature-implicated resources were </w:t>
-      </w:r>
-      <w:r>
-        <w:rPr>
-          <w:rFonts w:ascii="Times New Roman" w:hAnsi="Times New Roman" w:cs="Times New Roman"/>
-          <w:sz w:val="24"/>
-          <w:szCs w:val="24"/>
-        </w:rPr>
-        <w:t>also implicated as being challenge, but not hindrance demands.</w:t>
+        <w:t xml:space="preserve"> there was a match between the literature-implicated resources/demands and subjective ratings of these characteristics. O*NET work characteristics were rated by 568 employed respondents in terms of relevance, perception as a demand, and perception as a resource. The results suggest that job characteristics differ in variability/stability regarding subjective worker perceptions, particularly for hindrance demands which showed the most variability. Job characteristics were not uniquely categorized as a resource or demand, and literature-implicated resources were also implicated as being challenge, but not hindrance demands.</w:t>
       </w:r>
     </w:p>
     <w:p>
@@ -284,13 +244,7 @@
         <w:rPr>
           <w:rFonts w:ascii="Times New Roman" w:hAnsi="Times New Roman" w:cs="Times New Roman"/>
         </w:rPr>
-        <w:t>Research on the job demands-resources model (Demerouti et al., 2001) and later job demands-resources theory (Bakker &amp; Demerouti, 2017) highlights the importance of work characteristics on the e</w:t>
-      </w:r>
-      <w:r>
-        <w:rPr>
-          <w:rFonts w:ascii="Times New Roman" w:hAnsi="Times New Roman" w:cs="Times New Roman"/>
-        </w:rPr>
-        <w:t xml:space="preserve">xperience of motivation and strain, which subsequently have an impact on job performance, among other outcomes. However, much of our existing knowledge regarding the way this model functions </w:t>
+        <w:t xml:space="preserve">Research on the job demands-resources model (Demerouti et al., 2001) and later job demands-resources theory (Bakker &amp; Demerouti, 2017) highlights the importance of work characteristics on the experience of motivation and strain, which subsequently have an impact on job performance, among other outcomes. However, much of our existing knowledge regarding the way this model functions </w:t>
       </w:r>
       <w:proofErr w:type="gramStart"/>
       <w:r>
@@ -304,31 +258,7 @@
         <w:rPr>
           <w:rFonts w:ascii="Times New Roman" w:hAnsi="Times New Roman" w:cs="Times New Roman"/>
         </w:rPr>
-        <w:t xml:space="preserve"> grounded in the assumption that job characteristics are genera</w:t>
-      </w:r>
-      <w:r>
-        <w:rPr>
-          <w:rFonts w:ascii="Times New Roman" w:hAnsi="Times New Roman" w:cs="Times New Roman"/>
-        </w:rPr>
-        <w:t xml:space="preserve">lly considered resources or generally considered demands. We build on the work of a small, but growing number of researchers who argue that the characteristics of work may be appraised simultaneously as resources and demands (Webster et al., 2011) or that </w:t>
-      </w:r>
-      <w:r>
-        <w:rPr>
-          <w:rFonts w:ascii="Times New Roman" w:hAnsi="Times New Roman" w:cs="Times New Roman"/>
-        </w:rPr>
-        <w:t>appraisals may change over time (Rosen et al., 2020). We extend this critical research to that of the subjective distinction between challenge and hindrance demands (and resources) in the workplace, with a primary aims of exploring 1) whether there is vari</w:t>
-      </w:r>
-      <w:r>
-        <w:rPr>
-          <w:rFonts w:ascii="Times New Roman" w:hAnsi="Times New Roman" w:cs="Times New Roman"/>
-        </w:rPr>
-        <w:t>ability in subjective ratings of job characteristics with respect to how much they serve as resources and demands, and 2) whether or not there is a match between the literature-implicated resources/demands and subjective ratings of these characteristics. P</w:t>
-      </w:r>
-      <w:r>
-        <w:rPr>
-          <w:rFonts w:ascii="Times New Roman" w:hAnsi="Times New Roman" w:cs="Times New Roman"/>
-        </w:rPr>
-        <w:t>rior to presenting the current study in detail, we provide a brief overview of the relevant theories and relevant empirical work on this topic.</w:t>
+        <w:t xml:space="preserve"> grounded in the assumption that job characteristics are generally considered resources or generally considered demands. We build on the work of a small, but growing number of researchers who argue that the characteristics of work may be appraised simultaneously as resources and demands (Webster et al., 2011) or that appraisals may change over time (Rosen et al., 2020). We extend this critical research to that of the subjective distinction between challenge and hindrance demands (and resources) in the workplace, with a primary aims of exploring 1) whether there is variability in subjective ratings of job characteristics with respect to how much they serve as resources and demands, and 2) whether or not there is a match between the literature-implicated resources/demands and subjective ratings of these characteristics. Prior to presenting the current study in detail, we provide a brief overview of the relevant theories and relevant empirical work on this topic.</w:t>
       </w:r>
     </w:p>
     <w:p>
@@ -386,19 +316,7 @@
         <w:rPr>
           <w:rFonts w:ascii="Times New Roman" w:hAnsi="Times New Roman" w:cs="Times New Roman"/>
         </w:rPr>
-        <w:t>The overarching context for this study is that of the job demands-resources the</w:t>
-      </w:r>
-      <w:r>
-        <w:rPr>
-          <w:rFonts w:ascii="Times New Roman" w:hAnsi="Times New Roman" w:cs="Times New Roman"/>
-        </w:rPr>
-        <w:t>ory, which is an expansion of the well-studied job demands-resources model (Demerouti et al., 2001). One of the major advantages of the job demands-resources theory is that it allows us to model both work environment and job characteristics via job resourc</w:t>
-      </w:r>
-      <w:r>
-        <w:rPr>
-          <w:rFonts w:ascii="Times New Roman" w:hAnsi="Times New Roman" w:cs="Times New Roman"/>
-        </w:rPr>
-        <w:t xml:space="preserve">es and demands. </w:t>
+        <w:t xml:space="preserve">The overarching context for this study is that of the job demands-resources theory, which is an expansion of the well-studied job demands-resources model (Demerouti et al., 2001). One of the major advantages of the job demands-resources theory is that it allows us to model both work environment and job characteristics via job resources and demands. </w:t>
       </w:r>
       <w:r>
         <w:rPr>
@@ -419,25 +337,7 @@
           <w:rFonts w:ascii="Times New Roman" w:hAnsi="Times New Roman" w:cs="Times New Roman"/>
         </w:rPr>
         <w:lastRenderedPageBreak/>
-        <w:t>(Demerouti et al., 2001). In contrast, dema</w:t>
-      </w:r>
-      <w:r>
-        <w:rPr>
-          <w:rFonts w:ascii="Times New Roman" w:hAnsi="Times New Roman" w:cs="Times New Roman"/>
-        </w:rPr>
-        <w:t xml:space="preserve">nds include components of a job that require sustained effort, and as such, produce psychological or physiological strain [e.g., high work pressure is frequently cited as a common demand; Demerouti et al. (2001)]. Cognitively, the perception of an element </w:t>
-      </w:r>
-      <w:r>
-        <w:rPr>
-          <w:rFonts w:ascii="Times New Roman" w:hAnsi="Times New Roman" w:cs="Times New Roman"/>
-        </w:rPr>
-        <w:t xml:space="preserve">of one’s job as a resource or demand activates one of two distinct processes: either health impairment (resulting from demands) or motivation [resulting from resources; Bakker &amp; Demerouti (2014)]. Of particular importance here is that it is the perception </w:t>
-      </w:r>
-      <w:r>
-        <w:rPr>
-          <w:rFonts w:ascii="Times New Roman" w:hAnsi="Times New Roman" w:cs="Times New Roman"/>
-        </w:rPr>
-        <w:t xml:space="preserve">of a characteristic or situation determines which process an employee will experience despite the typical </w:t>
+        <w:t xml:space="preserve">(Demerouti et al., 2001). In contrast, demands include components of a job that require sustained effort, and as such, produce psychological or physiological strain [e.g., high work pressure is frequently cited as a common demand; Demerouti et al. (2001)]. Cognitively, the perception of an element of one’s job as a resource or demand activates one of two distinct processes: either health impairment (resulting from demands) or motivation [resulting from resources; Bakker &amp; Demerouti (2014)]. Of particular importance here is that it is the perception of a characteristic or situation determines which process an employee will experience despite the typical </w:t>
       </w:r>
       <w:r>
         <w:rPr>
@@ -490,13 +390,7 @@
         <w:rPr>
           <w:rFonts w:ascii="Times New Roman" w:hAnsi="Times New Roman" w:cs="Times New Roman"/>
         </w:rPr>
-        <w:t>As des</w:t>
-      </w:r>
-      <w:r>
-        <w:rPr>
-          <w:rFonts w:ascii="Times New Roman" w:hAnsi="Times New Roman" w:cs="Times New Roman"/>
-        </w:rPr>
-        <w:t xml:space="preserve">cribed above, job context and characteristics are assigned or appraised as demands or resources. Although much of our research on job demands </w:t>
+        <w:t xml:space="preserve">As described above, job context and characteristics are assigned or appraised as demands or resources. Although much of our research on job demands </w:t>
       </w:r>
       <w:proofErr w:type="gramStart"/>
       <w:r>
@@ -524,50 +418,14 @@
         <w:rPr>
           <w:rFonts w:ascii="Times New Roman" w:hAnsi="Times New Roman" w:cs="Times New Roman"/>
         </w:rPr>
-        <w:t xml:space="preserve"> classifications (Searle &amp; Auton, 2015), the classification of a work characteri</w:t>
-      </w:r>
-      <w:r>
-        <w:rPr>
-          <w:rFonts w:ascii="Times New Roman" w:hAnsi="Times New Roman" w:cs="Times New Roman"/>
-        </w:rPr>
-        <w:t>stic as a demand or resource</w:t>
-      </w:r>
-      <w:r>
-        <w:rPr>
-          <w:rFonts w:ascii="Times New Roman" w:hAnsi="Times New Roman" w:cs="Times New Roman"/>
-        </w:rPr>
-        <w:t xml:space="preserve"> is largely subjective by nature (e.g., an employee could most certainly perceive being a public figure as a resource or as a demand). The stress process speaks to how such individual difference in appraisal is possible. Lazarus</w:t>
-      </w:r>
-      <w:r>
-        <w:rPr>
-          <w:rFonts w:ascii="Times New Roman" w:hAnsi="Times New Roman" w:cs="Times New Roman"/>
-        </w:rPr>
-        <w:t xml:space="preserve"> &amp; Folkman (1984) presented the transactional theory of stress and coping, which states that people cognitively appraise stimuli in their environments on a continuous basis. Via this process, meaning is assigned to stimuli based on potential for gain or lo</w:t>
-      </w:r>
-      <w:r>
-        <w:rPr>
-          <w:rFonts w:ascii="Times New Roman" w:hAnsi="Times New Roman" w:cs="Times New Roman"/>
-        </w:rPr>
-        <w:t>ss. If appraised as threatening, challenging, or possibly harmful, the resulting emotional distress initiates coping. The cycle of appraisal then continues based on the action to cope with the stressor (Lazarus &amp; Folkman, 1984). Coping is considered a seco</w:t>
-      </w:r>
-      <w:r>
-        <w:rPr>
-          <w:rFonts w:ascii="Times New Roman" w:hAnsi="Times New Roman" w:cs="Times New Roman"/>
-        </w:rPr>
-        <w:t xml:space="preserve">ndary appraisal and is the way that someone chooses to manage a stressor. Although not suggested by the names, primary and secondary appraisals can happen simultaneously. For instance, available resources to cope </w:t>
+        <w:t xml:space="preserve"> classifications (Searle &amp; Auton, 2015), the classification of a work characteristic as a demand or resource is largely subjective by nature (e.g., an employee could most certainly perceive being a public figure as a resource or as a demand). The stress process speaks to how such individual difference in appraisal is possible. Lazarus &amp; Folkman (1984) presented the transactional theory of stress and coping, which states that people cognitively appraise stimuli in their environments on a continuous basis. Via this process, meaning is assigned to stimuli based on potential for gain or loss. If appraised as threatening, challenging, or possibly harmful, the resulting emotional distress initiates coping. The cycle of appraisal then continues based on the action to cope with the stressor (Lazarus &amp; Folkman, 1984). Coping is considered a secondary appraisal and is the way that someone chooses to manage a stressor. Although not suggested by the names, primary and secondary appraisals can happen simultaneously. For instance, available resources to cope </w:t>
       </w:r>
       <w:r>
         <w:rPr>
           <w:rFonts w:ascii="Times New Roman" w:hAnsi="Times New Roman" w:cs="Times New Roman"/>
         </w:rPr>
         <w:lastRenderedPageBreak/>
-        <w:t>with a stressor may influence an employee’s</w:t>
-      </w:r>
-      <w:r>
-        <w:rPr>
-          <w:rFonts w:ascii="Times New Roman" w:hAnsi="Times New Roman" w:cs="Times New Roman"/>
-        </w:rPr>
-        <w:t xml:space="preserve"> initial appraisal of a stressor (e.g., amount of time [resource] available to prepare for the speech may influence one’s primary appraisal of this task).</w:t>
+        <w:t>with a stressor may influence an employee’s initial appraisal of a stressor (e.g., amount of time [resource] available to prepare for the speech may influence one’s primary appraisal of this task).</w:t>
       </w:r>
     </w:p>
     <w:p>
@@ -606,19 +464,7 @@
         <w:rPr>
           <w:rFonts w:ascii="Times New Roman" w:hAnsi="Times New Roman" w:cs="Times New Roman"/>
         </w:rPr>
-        <w:t>Although there is a tendency to attach a negative connotat</w:t>
-      </w:r>
-      <w:r>
-        <w:rPr>
-          <w:rFonts w:ascii="Times New Roman" w:hAnsi="Times New Roman" w:cs="Times New Roman"/>
-        </w:rPr>
-        <w:t>ion to the word “stress”, Selye (1936) defined stress as simple a response to change. We return to the public figure for this next section. Consider two employees be called upon to serve as spokespeople for their organization. One may appraise the circumst</w:t>
-      </w:r>
-      <w:r>
-        <w:rPr>
-          <w:rFonts w:ascii="Times New Roman" w:hAnsi="Times New Roman" w:cs="Times New Roman"/>
-        </w:rPr>
-        <w:t>ance as an opportunity to positively influence others, while the other may feel daunted by the task.</w:t>
+        <w:t>Although there is a tendency to attach a negative connotation to the word “stress”, Selye (1936) defined stress as simple a response to change. We return to the public figure for this next section. Consider two employees be called upon to serve as spokespeople for their organization. One may appraise the circumstance as an opportunity to positively influence others, while the other may feel daunted by the task.</w:t>
       </w:r>
     </w:p>
     <w:p>
@@ -634,13 +480,7 @@
         <w:rPr>
           <w:rFonts w:ascii="Times New Roman" w:hAnsi="Times New Roman" w:cs="Times New Roman"/>
         </w:rPr>
-        <w:t>The challenge-hindrance stressor framework suggests that the way we understand reactions to stressors requires consideration of how people feel about a giv</w:t>
-      </w:r>
-      <w:r>
-        <w:rPr>
-          <w:rFonts w:ascii="Times New Roman" w:hAnsi="Times New Roman" w:cs="Times New Roman"/>
-        </w:rPr>
-        <w:t xml:space="preserve">en stressor (Cavanaugh et al., 2000), in line with Lazarus &amp; Folkman (1984). Cavanaugh et al. (2000) delineated between two forms of demands – that of </w:t>
+        <w:t xml:space="preserve">The challenge-hindrance stressor framework suggests that the way we understand reactions to stressors requires consideration of how people feel about a given stressor (Cavanaugh et al., 2000), in line with Lazarus &amp; Folkman (1984). Cavanaugh et al. (2000) delineated between two forms of demands – that of </w:t>
       </w:r>
       <w:r>
         <w:rPr>
@@ -668,25 +508,7 @@
         <w:rPr>
           <w:rFonts w:ascii="Times New Roman" w:hAnsi="Times New Roman" w:cs="Times New Roman"/>
         </w:rPr>
-        <w:t xml:space="preserve"> demands. Challenge demands promote mastery, personal growth, and future gains – t</w:t>
-      </w:r>
-      <w:r>
-        <w:rPr>
-          <w:rFonts w:ascii="Times New Roman" w:hAnsi="Times New Roman" w:cs="Times New Roman"/>
-        </w:rPr>
-        <w:t>hese stressors should lead to coping strategies that facilitate achievement. Stressors like time pressure and responsibility are considered challenge stressors/demands. Hindrance demands, in contrast, inhibit growth, learning and goal achievement. Hindranc</w:t>
-      </w:r>
-      <w:r>
-        <w:rPr>
-          <w:rFonts w:ascii="Times New Roman" w:hAnsi="Times New Roman" w:cs="Times New Roman"/>
-        </w:rPr>
-        <w:t>e stressors (e.g., role conflict, role ambiguity, politics) are associated with negative job behaviors and attitudes. This distinction between challenges and hindrances has been of value in determining which demands are related to various outcomes. The ori</w:t>
-      </w:r>
-      <w:r>
-        <w:rPr>
-          <w:rFonts w:ascii="Times New Roman" w:hAnsi="Times New Roman" w:cs="Times New Roman"/>
-        </w:rPr>
-        <w:t>ginal work on this topic suggests that challenge stressors are typically associated with positive outcomes and hindrance stressors are associated with negative outcomes (e.g., Cavanaugh et al., 2000).</w:t>
+        <w:t xml:space="preserve"> demands. Challenge demands promote mastery, personal growth, and future gains – these stressors should lead to coping strategies that facilitate achievement. Stressors like time pressure and responsibility are considered challenge stressors/demands. Hindrance demands, in contrast, inhibit growth, learning and goal achievement. Hindrance stressors (e.g., role conflict, role ambiguity, politics) are associated with negative job behaviors and attitudes. This distinction between challenges and hindrances has been of value in determining which demands are related to various outcomes. The original work on this topic suggests that challenge stressors are typically associated with positive outcomes and hindrance stressors are associated with negative outcomes (e.g., Cavanaugh et al., 2000).</w:t>
       </w:r>
     </w:p>
     <w:p>
@@ -702,13 +524,7 @@
         <w:rPr>
           <w:rFonts w:ascii="Times New Roman" w:hAnsi="Times New Roman" w:cs="Times New Roman"/>
         </w:rPr>
-        <w:t>Prior to considering the subsequent empirical work on t</w:t>
-      </w:r>
-      <w:r>
-        <w:rPr>
-          <w:rFonts w:ascii="Times New Roman" w:hAnsi="Times New Roman" w:cs="Times New Roman"/>
-        </w:rPr>
-        <w:t xml:space="preserve">his topic, it is of value to explore </w:t>
+        <w:t xml:space="preserve">Prior to considering the subsequent empirical work on this topic, it is of value to explore </w:t>
       </w:r>
       <w:r>
         <w:rPr>
@@ -743,25 +559,7 @@
         <w:rPr>
           <w:rFonts w:ascii="Times New Roman" w:hAnsi="Times New Roman" w:cs="Times New Roman"/>
         </w:rPr>
-        <w:t xml:space="preserve"> the job-demands resources theory</w:t>
-      </w:r>
-      <w:r>
-        <w:rPr>
-          <w:rFonts w:ascii="Times New Roman" w:hAnsi="Times New Roman" w:cs="Times New Roman"/>
-        </w:rPr>
-        <w:t xml:space="preserve"> (Bakker &amp; Demerouti, 2017), challenge and hindrance demands elicit two different paths or processes. First, challenge stressors typically result in a challenge appraisal, and engagement is likely to happen as a result. Engagement, in turn, is positively r</w:t>
-      </w:r>
-      <w:r>
-        <w:rPr>
-          <w:rFonts w:ascii="Times New Roman" w:hAnsi="Times New Roman" w:cs="Times New Roman"/>
-        </w:rPr>
-        <w:t>elated to motivation, performance, growth, and wellbeing. Of note is that this energy may be depleted eventually, leading to strain. Hindrance stressors elicit a different process. Disengagement is likely to result from a hindrance appraisal, which in cont</w:t>
-      </w:r>
-      <w:r>
-        <w:rPr>
-          <w:rFonts w:ascii="Times New Roman" w:hAnsi="Times New Roman" w:cs="Times New Roman"/>
-        </w:rPr>
-        <w:t xml:space="preserve">rast, negatively impacts motivation, performance, </w:t>
+        <w:t xml:space="preserve"> the job-demands resources theory (Bakker &amp; Demerouti, 2017), challenge and hindrance demands elicit two different paths or processes. First, challenge stressors typically result in a challenge appraisal, and engagement is likely to happen as a result. Engagement, in turn, is positively related to motivation, performance, growth, and wellbeing. Of note is that this energy may be depleted eventually, leading to strain. Hindrance stressors elicit a different process. Disengagement is likely to result from a hindrance appraisal, which in contrast, negatively impacts motivation, performance, </w:t>
       </w:r>
       <w:proofErr w:type="gramStart"/>
       <w:r>
@@ -775,21 +573,7 @@
         <w:rPr>
           <w:rFonts w:ascii="Times New Roman" w:hAnsi="Times New Roman" w:cs="Times New Roman"/>
         </w:rPr>
-        <w:t xml:space="preserve"> and wellbeing. This happens because resources are depleted via frustrations and other affectively negative reactions (M. A. </w:t>
-      </w:r>
-      <w:proofErr w:type="spellStart"/>
-      <w:r>
-        <w:rPr>
-          <w:rFonts w:ascii="Times New Roman" w:hAnsi="Times New Roman" w:cs="Times New Roman"/>
-        </w:rPr>
-        <w:t>LePine</w:t>
-      </w:r>
-      <w:proofErr w:type="spellEnd"/>
-      <w:r>
-        <w:rPr>
-          <w:rFonts w:ascii="Times New Roman" w:hAnsi="Times New Roman" w:cs="Times New Roman"/>
-        </w:rPr>
-        <w:t>, 2022).</w:t>
+        <w:t xml:space="preserve"> and wellbeing. This happens because resources are depleted via frustrations and other affectively negative reactions (M. A. LePine, 2022).</w:t>
       </w:r>
     </w:p>
     <w:p>
@@ -805,31 +589,7 @@
         <w:rPr>
           <w:rFonts w:ascii="Times New Roman" w:hAnsi="Times New Roman" w:cs="Times New Roman"/>
         </w:rPr>
-        <w:t>We next consider the empirical evidence on this topic. The f</w:t>
-      </w:r>
-      <w:r>
-        <w:rPr>
-          <w:rFonts w:ascii="Times New Roman" w:hAnsi="Times New Roman" w:cs="Times New Roman"/>
-        </w:rPr>
-        <w:t>irst question we should ask is whether people distinguish between challenge vs. hindrance demands, or whether all demands are under a larger “demands” category. Evidence suggests the employees do, in fact, differentiate between challenge and hindrance stre</w:t>
-      </w:r>
-      <w:r>
-        <w:rPr>
-          <w:rFonts w:ascii="Times New Roman" w:hAnsi="Times New Roman" w:cs="Times New Roman"/>
-        </w:rPr>
-        <w:t xml:space="preserve">ssors (e.g., Bakker &amp; Sanz-Vergel, 2013; Gerich, 2017; Webster et al., 2011). For example, Bakker &amp; Sanz-Vergel (2013) found that work pressure was perceived as a hindrance demand, and emotional demands as more of a challenge demand. Webster et al. (2011) </w:t>
-      </w:r>
-      <w:r>
-        <w:rPr>
-          <w:rFonts w:ascii="Times New Roman" w:hAnsi="Times New Roman" w:cs="Times New Roman"/>
-        </w:rPr>
-        <w:t>approached this question with three common workplace demands: workload, role ambiguity, and role conflict. They found while that each could be appraised primarily as a challenge or hindrance demand, they could also simultaneously be perceived as being both</w:t>
-      </w:r>
-      <w:r>
-        <w:rPr>
-          <w:rFonts w:ascii="Times New Roman" w:hAnsi="Times New Roman" w:cs="Times New Roman"/>
-        </w:rPr>
-        <w:t xml:space="preserve"> a challenge and hindrance demand to different degrees.</w:t>
+        <w:t>We next consider the empirical evidence on this topic. The first question we should ask is whether people distinguish between challenge vs. hindrance demands, or whether all demands are under a larger “demands” category. Evidence suggests the employees do, in fact, differentiate between challenge and hindrance stressors (e.g., Bakker &amp; Sanz-Vergel, 2013; Gerich, 2017; Webster et al., 2011). For example, Bakker &amp; Sanz-Vergel (2013) found that work pressure was perceived as a hindrance demand, and emotional demands as more of a challenge demand. Webster et al. (2011) approached this question with three common workplace demands: workload, role ambiguity, and role conflict. They found while that each could be appraised primarily as a challenge or hindrance demand, they could also simultaneously be perceived as being both a challenge and hindrance demand to different degrees.</w:t>
       </w:r>
     </w:p>
     <w:p>
@@ -845,44 +605,14 @@
         <w:rPr>
           <w:rFonts w:ascii="Times New Roman" w:hAnsi="Times New Roman" w:cs="Times New Roman"/>
         </w:rPr>
-        <w:t>Appraisals are associated with different forms of coping, and subsequently, outcomes. The challenge-hindrance stressor framework has been associated with a wide variety of organizational outcomes rang</w:t>
-      </w:r>
-      <w:r>
-        <w:rPr>
-          <w:rFonts w:ascii="Times New Roman" w:hAnsi="Times New Roman" w:cs="Times New Roman"/>
-        </w:rPr>
-        <w:t xml:space="preserve">ing from affective variables like job satisfaction, to motivation, performance, and wellbeing. A sampling of variables and relationships are described below to </w:t>
+        <w:t xml:space="preserve">Appraisals are associated with different forms of coping, and subsequently, outcomes. The challenge-hindrance stressor framework has been associated with a wide variety of organizational outcomes ranging from affective variables like job satisfaction, to motivation, performance, and wellbeing. A sampling of variables and relationships are described below to </w:t>
       </w:r>
       <w:r>
         <w:rPr>
           <w:rFonts w:ascii="Times New Roman" w:hAnsi="Times New Roman" w:cs="Times New Roman"/>
         </w:rPr>
         <w:lastRenderedPageBreak/>
-        <w:t xml:space="preserve">provide a sense of scope of the work that has been on this topic. Kim &amp; Beehr (2020) found that </w:t>
-      </w:r>
-      <w:r>
-        <w:rPr>
-          <w:rFonts w:ascii="Times New Roman" w:hAnsi="Times New Roman" w:cs="Times New Roman"/>
-        </w:rPr>
-        <w:t xml:space="preserve">appraising a demand (in their study, workload, responsibility, and learning demands were measured) as a challenge was associated with motivational resources (i.e., sense of self-worth and work meaningfulness), which were positively related to flourishing. </w:t>
-      </w:r>
-      <w:r>
-        <w:rPr>
-          <w:rFonts w:ascii="Times New Roman" w:hAnsi="Times New Roman" w:cs="Times New Roman"/>
-        </w:rPr>
-        <w:t>The opposite occurred when a demand was appraised as a hindrance – in those instances, the appraisal had a negative association with motivational resources. Cavanaugh et al. (2000), in a study of managers, found that challenge demands were positively relat</w:t>
-      </w:r>
-      <w:r>
-        <w:rPr>
-          <w:rFonts w:ascii="Times New Roman" w:hAnsi="Times New Roman" w:cs="Times New Roman"/>
-        </w:rPr>
-        <w:t>ed to job satisfaction and negatively related to job search behaviors, while hindrance demands demonstrated the opposite pattern. Chen et al. (2021) found that daily challenge demands were positively related to cognitive wellbeing and work-family enrichmen</w:t>
-      </w:r>
-      <w:r>
-        <w:rPr>
-          <w:rFonts w:ascii="Times New Roman" w:hAnsi="Times New Roman" w:cs="Times New Roman"/>
-        </w:rPr>
-        <w:t xml:space="preserve">t. Daily hindrance demands were negatively related to these outcomes. In contrast, Abbas &amp; Raja (2019) found that challenge and hindrance stressors were </w:t>
+        <w:t xml:space="preserve">provide a sense of scope of the work that has been on this topic. Kim &amp; Beehr (2020) found that appraising a demand (in their study, workload, responsibility, and learning demands were measured) as a challenge was associated with motivational resources (i.e., sense of self-worth and work meaningfulness), which were positively related to flourishing. The opposite occurred when a demand was appraised as a hindrance – in those instances, the appraisal had a negative association with motivational resources. Cavanaugh et al. (2000), in a study of managers, found that challenge demands were positively related to job satisfaction and negatively related to job search behaviors, while hindrance demands demonstrated the opposite pattern. Chen et al. (2021) found that daily challenge demands were positively related to cognitive wellbeing and work-family enrichment. Daily hindrance demands were negatively related to these outcomes. In contrast, Abbas &amp; Raja (2019) found that challenge and hindrance stressors were </w:t>
       </w:r>
       <w:r>
         <w:rPr>
@@ -896,25 +626,7 @@
         <w:rPr>
           <w:rFonts w:ascii="Times New Roman" w:hAnsi="Times New Roman" w:cs="Times New Roman"/>
         </w:rPr>
-        <w:t xml:space="preserve"> positively related to strain and turnover intentions. We also have some evidence that challenge-hi</w:t>
-      </w:r>
-      <w:r>
-        <w:rPr>
-          <w:rFonts w:ascii="Times New Roman" w:hAnsi="Times New Roman" w:cs="Times New Roman"/>
-        </w:rPr>
-        <w:t>ndrance appraisals are related to engagement in the expected direction whereby hindrance appraisals are negatively associated with engagement and challenge appraisals are positively associated with it (Crawford et al., 2010). Challenge and hindrance apprai</w:t>
-      </w:r>
-      <w:r>
-        <w:rPr>
-          <w:rFonts w:ascii="Times New Roman" w:hAnsi="Times New Roman" w:cs="Times New Roman"/>
-        </w:rPr>
-        <w:t>sals have also been shown to relate to citizenship and counterproductive performance, although indirectly via emotions like anxiety (Rodell &amp; Judge, 2009). Lastly, Gerich (2017) concluded that employee wellbeing was also, in part, explained by appraised ch</w:t>
-      </w:r>
-      <w:r>
-        <w:rPr>
-          <w:rFonts w:ascii="Times New Roman" w:hAnsi="Times New Roman" w:cs="Times New Roman"/>
-        </w:rPr>
-        <w:t>allenge or hindrance demands such that working conditions of time pressure, qualitative demands, responsibility, and interruptions, were partially mediated by challenge and hindrance demands.</w:t>
+        <w:t xml:space="preserve"> positively related to strain and turnover intentions. We also have some evidence that challenge-hindrance appraisals are related to engagement in the expected direction whereby hindrance appraisals are negatively associated with engagement and challenge appraisals are positively associated with it (Crawford et al., 2010). Challenge and hindrance appraisals have also been shown to relate to citizenship and counterproductive performance, although indirectly via emotions like anxiety (Rodell &amp; Judge, 2009). Lastly, Gerich (2017) concluded that employee wellbeing was also, in part, explained by appraised challenge or hindrance demands such that working conditions of time pressure, qualitative demands, responsibility, and interruptions, were partially mediated by challenge and hindrance demands.</w:t>
       </w:r>
     </w:p>
     <w:p>
@@ -930,44 +642,14 @@
         <w:rPr>
           <w:rFonts w:ascii="Times New Roman" w:hAnsi="Times New Roman" w:cs="Times New Roman"/>
         </w:rPr>
-        <w:t xml:space="preserve">We even have sufficient evidence to explore outcomes associated </w:t>
-      </w:r>
-      <w:r>
-        <w:rPr>
-          <w:rFonts w:ascii="Times New Roman" w:hAnsi="Times New Roman" w:cs="Times New Roman"/>
-        </w:rPr>
-        <w:t>with challenge and hindrance stressor</w:t>
-      </w:r>
-      <w:r>
-        <w:rPr>
-          <w:rFonts w:ascii="Times New Roman" w:hAnsi="Times New Roman" w:cs="Times New Roman"/>
-        </w:rPr>
-        <w:t xml:space="preserve">s meta-analytically at this point, and a rich collection of them support differential associations across a variety of organizational outcomes as well. For example, both </w:t>
+        <w:t xml:space="preserve">We even have sufficient evidence to explore outcomes associated with challenge and hindrance stressors meta-analytically at this point, and a rich collection of them support differential associations across a variety of organizational outcomes as well. For example, both </w:t>
       </w:r>
       <w:r>
         <w:rPr>
           <w:rFonts w:ascii="Times New Roman" w:hAnsi="Times New Roman" w:cs="Times New Roman"/>
         </w:rPr>
         <w:lastRenderedPageBreak/>
-        <w:t>challenges and hindrances have been shown to posi</w:t>
-      </w:r>
-      <w:r>
-        <w:rPr>
-          <w:rFonts w:ascii="Times New Roman" w:hAnsi="Times New Roman" w:cs="Times New Roman"/>
-        </w:rPr>
-        <w:t>tively predict strain (J. A. LePine et al., 2005; Podsakoff et al., 2007; Webster et al., 2010). Many other outcomes are differentially related to challenges and hindrances, largely in the expected direction. For example, motivation, job satisfaction, comm</w:t>
-      </w:r>
-      <w:r>
-        <w:rPr>
-          <w:rFonts w:ascii="Times New Roman" w:hAnsi="Times New Roman" w:cs="Times New Roman"/>
-        </w:rPr>
-        <w:t>itment, and performance have been shown to positively relate to challenge stressors and negatively relate to hindrance stressors (J. A. LePine et al., 2005). Turnover intentions, turnover and withdrawal behaviors are negatively related to hindrance stresso</w:t>
-      </w:r>
-      <w:r>
-        <w:rPr>
-          <w:rFonts w:ascii="Times New Roman" w:hAnsi="Times New Roman" w:cs="Times New Roman"/>
-        </w:rPr>
-        <w:t>rs (Podsakoff et al., 2007). Kim &amp; Beehr (2020), similarly, found evidence for the differential results via challenge and hindrance appraisals.</w:t>
+        <w:t>challenges and hindrances have been shown to positively predict strain (J. A. LePine et al., 2005; Podsakoff et al., 2007; Webster et al., 2010). Many other outcomes are differentially related to challenges and hindrances, largely in the expected direction. For example, motivation, job satisfaction, commitment, and performance have been shown to positively relate to challenge stressors and negatively relate to hindrance stressors (J. A. LePine et al., 2005). Turnover intentions, turnover and withdrawal behaviors are negatively related to hindrance stressors (Podsakoff et al., 2007). Kim &amp; Beehr (2020), similarly, found evidence for the differential results via challenge and hindrance appraisals.</w:t>
       </w:r>
     </w:p>
     <w:p>
@@ -983,19 +665,7 @@
         <w:rPr>
           <w:rFonts w:ascii="Times New Roman" w:hAnsi="Times New Roman" w:cs="Times New Roman"/>
         </w:rPr>
-        <w:t>Horan et al. (2020) and M. A. LePine (2022) specifically call out the need for additional research to incorporat</w:t>
-      </w:r>
-      <w:r>
-        <w:rPr>
-          <w:rFonts w:ascii="Times New Roman" w:hAnsi="Times New Roman" w:cs="Times New Roman"/>
-        </w:rPr>
-        <w:t>e the appraisal process described by Lazarus &amp; Folkman (1984) into the challenge-hindrance stressor framework, which aligns with other calls to capture subjective ratings of demands and resources into our study of the overarching JD-R model. In fact, Horan</w:t>
-      </w:r>
-      <w:r>
-        <w:rPr>
-          <w:rFonts w:ascii="Times New Roman" w:hAnsi="Times New Roman" w:cs="Times New Roman"/>
-        </w:rPr>
-        <w:t xml:space="preserve"> et al. (2020) state that “…stressors are only challenge or hindrance stressors to the extent that they are perceived as such by employees” (p. 3). They go on to suggest future research continue to move away from </w:t>
+        <w:t xml:space="preserve">Horan et al. (2020) and M. A. LePine (2022) specifically call out the need for additional research to incorporate the appraisal process described by Lazarus &amp; Folkman (1984) into the challenge-hindrance stressor framework, which aligns with other calls to capture subjective ratings of demands and resources into our study of the overarching JD-R model. In fact, Horan et al. (2020) state that “…stressors are only challenge or hindrance stressors to the extent that they are perceived as such by employees” (p. 3). They go on to suggest future research continue to move away from </w:t>
       </w:r>
       <w:r>
         <w:rPr>
@@ -1009,13 +679,7 @@
         <w:rPr>
           <w:rFonts w:ascii="Times New Roman" w:hAnsi="Times New Roman" w:cs="Times New Roman"/>
         </w:rPr>
-        <w:t xml:space="preserve"> classifications of stressors, as d</w:t>
-      </w:r>
-      <w:r>
-        <w:rPr>
-          <w:rFonts w:ascii="Times New Roman" w:hAnsi="Times New Roman" w:cs="Times New Roman"/>
-        </w:rPr>
-        <w:t xml:space="preserve">oing so can be problematic for theoretical and empirical reasons. Theoretically, </w:t>
+        <w:t xml:space="preserve"> classifications of stressors, as doing so can be problematic for theoretical and empirical reasons. Theoretically, </w:t>
       </w:r>
       <w:r>
         <w:rPr>
@@ -1029,13 +693,7 @@
         <w:rPr>
           <w:rFonts w:ascii="Times New Roman" w:hAnsi="Times New Roman" w:cs="Times New Roman"/>
         </w:rPr>
-        <w:t xml:space="preserve"> classifications run counter to the original transactional theory of stress on which the challenge-hindrance stressor framework was based for which appraisals are a ce</w:t>
-      </w:r>
-      <w:r>
-        <w:rPr>
-          <w:rFonts w:ascii="Times New Roman" w:hAnsi="Times New Roman" w:cs="Times New Roman"/>
-        </w:rPr>
-        <w:t>ntral component. Empirically, as shown above, we have some evidence suggesting people can appraise a stressor as both a hindrance and challenge at the same time (e.g., Searle &amp; Auton, 2015).</w:t>
+        <w:t xml:space="preserve"> classifications run counter to the original transactional theory of stress on which the challenge-hindrance stressor framework was based for which appraisals are a central component. Empirically, as shown above, we have some evidence suggesting people can appraise a stressor as both a hindrance and challenge at the same time (e.g., Searle &amp; Auton, 2015).</w:t>
       </w:r>
     </w:p>
     <w:p>
@@ -1074,13 +732,7 @@
         <w:rPr>
           <w:rFonts w:ascii="Times New Roman" w:hAnsi="Times New Roman" w:cs="Times New Roman"/>
         </w:rPr>
-        <w:t>The integration of the literature ab</w:t>
-      </w:r>
-      <w:r>
-        <w:rPr>
-          <w:rFonts w:ascii="Times New Roman" w:hAnsi="Times New Roman" w:cs="Times New Roman"/>
-        </w:rPr>
-        <w:t xml:space="preserve">ove culminates with two primary hypotheses. The first addresses whether employees generally agree on their appraisals of job characteristics as </w:t>
+        <w:t xml:space="preserve">The integration of the literature above culminates with two primary hypotheses. The first addresses whether employees generally agree on their appraisals of job characteristics as </w:t>
       </w:r>
       <w:r>
         <w:rPr>
@@ -1101,25 +753,7 @@
         <w:rPr>
           <w:rFonts w:ascii="Times New Roman" w:hAnsi="Times New Roman" w:cs="Times New Roman"/>
         </w:rPr>
-        <w:t xml:space="preserve"> or hindrance demands. For instance, although challenge stressors tend to be appraised mor</w:t>
-      </w:r>
-      <w:r>
-        <w:rPr>
-          <w:rFonts w:ascii="Times New Roman" w:hAnsi="Times New Roman" w:cs="Times New Roman"/>
-        </w:rPr>
-        <w:t>e so as challenges, and hindrance stressors tend to be appraised more as hindrances than challenges, others have reported variability in these appraisals (e.g., M. A. LePine, 2022). M. A. LePine (2022), in fact, argues that the challenge-hindrance stressor</w:t>
-      </w:r>
-      <w:r>
-        <w:rPr>
-          <w:rFonts w:ascii="Times New Roman" w:hAnsi="Times New Roman" w:cs="Times New Roman"/>
-        </w:rPr>
-        <w:t xml:space="preserve"> framework acknowledges that these appraisals are not universal. Thus, it is quite possible, given the theoretical and empirical evidence presented above, that there is wide variability in individual appraisal of work activities and context such that some </w:t>
-      </w:r>
-      <w:r>
-        <w:rPr>
-          <w:rFonts w:ascii="Times New Roman" w:hAnsi="Times New Roman" w:cs="Times New Roman"/>
-        </w:rPr>
-        <w:t>people may rate a given activity as a resource and others a hindrance.</w:t>
+        <w:t xml:space="preserve"> or hindrance demands. For instance, although challenge stressors tend to be appraised more so as challenges, and hindrance stressors tend to be appraised more as hindrances than challenges, others have reported variability in these appraisals (e.g., M. A. LePine, 2022). M. A. LePine (2022), in fact, argues that the challenge-hindrance stressor framework acknowledges that these appraisals are not universal. Thus, it is quite possible, given the theoretical and empirical evidence presented above, that there is wide variability in individual appraisal of work activities and context such that some people may rate a given activity as a resource and others a hindrance.</w:t>
       </w:r>
     </w:p>
     <w:p>
@@ -1157,15 +791,7 @@
           <w:i/>
           <w:iCs/>
         </w:rPr>
-        <w:t>Hypothesis 2: Job characteristics are not exclusively categorized</w:t>
-      </w:r>
-      <w:r>
-        <w:rPr>
-          <w:rFonts w:ascii="Times New Roman" w:hAnsi="Times New Roman" w:cs="Times New Roman"/>
-          <w:i/>
-          <w:iCs/>
-        </w:rPr>
-        <w:t xml:space="preserve"> as a resource or demand, but rather, some job characteristics are viewed as both a resource and a demand.</w:t>
+        <w:t>Hypothesis 2: Job characteristics are not exclusively categorized as a resource or demand, but rather, some job characteristics are viewed as both a resource and a demand.</w:t>
       </w:r>
     </w:p>
     <w:p>
@@ -1195,13 +821,7 @@
         <w:rPr>
           <w:rFonts w:ascii="Times New Roman" w:hAnsi="Times New Roman" w:cs="Times New Roman"/>
         </w:rPr>
-        <w:t xml:space="preserve"> resources (e.g., autonomy) and demands are consistently rated as our rese</w:t>
-      </w:r>
-      <w:r>
-        <w:rPr>
-          <w:rFonts w:ascii="Times New Roman" w:hAnsi="Times New Roman" w:cs="Times New Roman"/>
-        </w:rPr>
-        <w:t>arch models suggest across the job-demands resources theory (Bakker &amp; Demerouti, 2017) and challenge-hindrance stressor framework (Cavanaugh et al., 2000).</w:t>
+        <w:t xml:space="preserve"> resources (e.g., autonomy) and demands are consistently rated as our research models suggest across the job-demands resources theory (Bakker &amp; Demerouti, 2017) and challenge-hindrance stressor framework (Cavanaugh et al., 2000).</w:t>
       </w:r>
     </w:p>
     <w:p>
@@ -1220,15 +840,7 @@
           <w:i/>
           <w:iCs/>
         </w:rPr>
-        <w:t>Research Question 1</w:t>
-      </w:r>
-      <w:r>
-        <w:rPr>
-          <w:rFonts w:ascii="Times New Roman" w:hAnsi="Times New Roman" w:cs="Times New Roman"/>
-          <w:i/>
-          <w:iCs/>
-        </w:rPr>
-        <w:t>: Do literature-implicated resources materialize as perceived resources?</w:t>
+        <w:t>Research Question 1: Do literature-implicated resources materialize as perceived resources?</w:t>
       </w:r>
     </w:p>
     <w:p>
@@ -1245,15 +857,7 @@
           <w:i/>
           <w:iCs/>
         </w:rPr>
-        <w:t>Research</w:t>
-      </w:r>
-      <w:r>
-        <w:rPr>
-          <w:rFonts w:ascii="Times New Roman" w:hAnsi="Times New Roman" w:cs="Times New Roman"/>
-          <w:i/>
-          <w:iCs/>
-        </w:rPr>
-        <w:t xml:space="preserve"> Question 2</w:t>
+        <w:t>Research Question 2</w:t>
       </w:r>
       <w:r>
         <w:rPr>
@@ -1330,19 +934,7 @@
         <w:rPr>
           <w:rFonts w:ascii="Times New Roman" w:hAnsi="Times New Roman" w:cs="Times New Roman"/>
         </w:rPr>
-        <w:t>Of the 785 individuals who initially accessed the survey link, 112 indicated that they were not interested, had more than 200 missing responses, or had 20 or more identical consecutive sequential responses (Yentes &amp; Wilhelm, 2021). Applying a further scree</w:t>
-      </w:r>
-      <w:r>
-        <w:rPr>
-          <w:rFonts w:ascii="Times New Roman" w:hAnsi="Times New Roman" w:cs="Times New Roman"/>
-        </w:rPr>
-        <w:t>n regarding attention checks (there were four attention checks embedded throughout, asking respondents to indicate a specific answer) resulted in the retention of 568 respondents who constitute the current sample. Regarding tenure, 13.57% had been in their</w:t>
-      </w:r>
-      <w:r>
-        <w:rPr>
-          <w:rFonts w:ascii="Times New Roman" w:hAnsi="Times New Roman" w:cs="Times New Roman"/>
-        </w:rPr>
-        <w:t xml:space="preserve"> referent job less than 6 months, 19.2% between 6 months and a year, 49.12% between one and five years, 13.27% between 5 and 10 years, and 4.87% more than 10 years. Respondent ages ranged from 18 to 65 with an average of 28.18 years old (</w:t>
+        <w:t>Of the 785 individuals who initially accessed the survey link, 112 indicated that they were not interested, had more than 200 missing responses, or had 20 or more identical consecutive sequential responses (Yentes &amp; Wilhelm, 2021). Applying a further screen regarding attention checks (there were four attention checks embedded throughout, asking respondents to indicate a specific answer) resulted in the retention of 568 respondents who constitute the current sample. Regarding tenure, 13.57% had been in their referent job less than 6 months, 19.2% between 6 months and a year, 49.12% between one and five years, 13.27% between 5 and 10 years, and 4.87% more than 10 years. Respondent ages ranged from 18 to 65 with an average of 28.18 years old (</w:t>
       </w:r>
       <w:r>
         <w:rPr>
@@ -1356,13 +948,7 @@
         <w:rPr>
           <w:rFonts w:ascii="Times New Roman" w:hAnsi="Times New Roman" w:cs="Times New Roman"/>
         </w:rPr>
-        <w:t xml:space="preserve"> = 7.53). The su</w:t>
-      </w:r>
-      <w:r>
-        <w:rPr>
-          <w:rFonts w:ascii="Times New Roman" w:hAnsi="Times New Roman" w:cs="Times New Roman"/>
-        </w:rPr>
-        <w:t>rvey offered a free-field gender identity category, although the sample predominantly self-identified as female (52.58%) or male (46.83%).</w:t>
+        <w:t xml:space="preserve"> = 7.53). The survey offered a free-field gender identity category, although the sample predominantly self-identified as female (52.58%) or male (46.83%).</w:t>
       </w:r>
     </w:p>
     <w:p>
@@ -1401,13 +987,7 @@
         <w:rPr>
           <w:rFonts w:ascii="Times New Roman" w:hAnsi="Times New Roman" w:cs="Times New Roman"/>
         </w:rPr>
-        <w:t xml:space="preserve">The Occupational Information Network (O*Net) contains a comprehensive description of occupations (Peterson </w:t>
-      </w:r>
-      <w:r>
-        <w:rPr>
-          <w:rFonts w:ascii="Times New Roman" w:hAnsi="Times New Roman" w:cs="Times New Roman"/>
-        </w:rPr>
-        <w:t xml:space="preserve">et al., 2001). This widely accessed database houses hundreds of standardized and occupation-specific descriptors of occupations in the US and these descriptions are continually updated. We focused on 98 work </w:t>
+        <w:t xml:space="preserve">The Occupational Information Network (O*Net) contains a comprehensive description of occupations (Peterson et al., 2001). This widely accessed database houses hundreds of standardized and occupation-specific descriptors of occupations in the US and these descriptions are continually updated. We focused on 98 work </w:t>
       </w:r>
       <w:hyperlink r:id="rId7">
         <w:r>
@@ -1437,19 +1017,7 @@
         <w:rPr>
           <w:rFonts w:ascii="Times New Roman" w:hAnsi="Times New Roman" w:cs="Times New Roman"/>
         </w:rPr>
-        <w:t xml:space="preserve"> categories of information input (e.g., where and how are the information and data gained that are needed to perform this job?),</w:t>
-      </w:r>
-      <w:r>
-        <w:rPr>
-          <w:rFonts w:ascii="Times New Roman" w:hAnsi="Times New Roman" w:cs="Times New Roman"/>
-        </w:rPr>
-        <w:t xml:space="preserve"> interacting with others (e.g., what interactions with other persons or supervisory activities occur while performing this job?), mental processes (e.g., what processing, planning, problem-solving, decision-making, and innovating activities are performed w</w:t>
-      </w:r>
-      <w:r>
-        <w:rPr>
-          <w:rFonts w:ascii="Times New Roman" w:hAnsi="Times New Roman" w:cs="Times New Roman"/>
-        </w:rPr>
-        <w:t xml:space="preserve">ith job-relevant information?) and work output (e.g., what physical activities are performed, what equipment and vehicles are operated/controlled, and what complex/technical </w:t>
+        <w:t xml:space="preserve"> categories of information input (e.g., where and how are the information and data gained that are needed to perform this job?), interacting with others (e.g., what interactions with other persons or supervisory activities occur while performing this job?), mental processes (e.g., what processing, planning, problem-solving, decision-making, and innovating activities are performed with job-relevant information?) and work output (e.g., what physical activities are performed, what equipment and vehicles are operated/controlled, and what complex/technical </w:t>
       </w:r>
       <w:r>
         <w:rPr>
@@ -1470,19 +1038,7 @@
         <w:rPr>
           <w:rFonts w:ascii="Times New Roman" w:hAnsi="Times New Roman" w:cs="Times New Roman"/>
         </w:rPr>
-        <w:t xml:space="preserve"> </w:t>
-      </w:r>
-      <w:r>
-        <w:rPr>
-          <w:rFonts w:ascii="Times New Roman" w:hAnsi="Times New Roman" w:cs="Times New Roman"/>
-        </w:rPr>
-        <w:t>statements are grouped into interpersonal relationships (e.g., the context of the job in terms of human interaction processes), physical work conditions (e.g., the work context as it relates to the interactions between the worker and the physical job envir</w:t>
-      </w:r>
-      <w:r>
-        <w:rPr>
-          <w:rFonts w:ascii="Times New Roman" w:hAnsi="Times New Roman" w:cs="Times New Roman"/>
-        </w:rPr>
-        <w:t>onment), and structural job characteristics (e.g., the relationships or interactions between the worker and the structural characteristics of the job).</w:t>
+        <w:t xml:space="preserve"> statements are grouped into interpersonal relationships (e.g., the context of the job in terms of human interaction processes), physical work conditions (e.g., the work context as it relates to the interactions between the worker and the physical job environment), and structural job characteristics (e.g., the relationships or interactions between the worker and the structural characteristics of the job).</w:t>
       </w:r>
     </w:p>
     <w:p>
@@ -1497,13 +1053,7 @@
         <w:rPr>
           <w:rFonts w:ascii="Times New Roman" w:hAnsi="Times New Roman" w:cs="Times New Roman"/>
         </w:rPr>
-        <w:t>O*Net collects information about these categories by periodically asking workers job characteristic ques</w:t>
-      </w:r>
-      <w:r>
-        <w:rPr>
-          <w:rFonts w:ascii="Times New Roman" w:hAnsi="Times New Roman" w:cs="Times New Roman"/>
-        </w:rPr>
-        <w:t xml:space="preserve">tions, which often have </w:t>
+        <w:t xml:space="preserve">O*Net collects information about these categories by periodically asking workers job characteristic questions, which often have </w:t>
       </w:r>
       <w:hyperlink r:id="rId8">
         <w:r>
@@ -1519,13 +1069,7 @@
         <w:rPr>
           <w:rFonts w:ascii="Times New Roman" w:hAnsi="Times New Roman" w:cs="Times New Roman"/>
         </w:rPr>
-        <w:t>. For example, “How responsible is the worker for work outcomes and results of other workers?</w:t>
-      </w:r>
-      <w:r>
-        <w:rPr>
-          <w:rFonts w:ascii="Times New Roman" w:hAnsi="Times New Roman" w:cs="Times New Roman"/>
-        </w:rPr>
-        <w:t xml:space="preserve">” has response options ranging from </w:t>
+        <w:t xml:space="preserve">. For example, “How responsible is the worker for work outcomes and results of other workers?” has response options ranging from </w:t>
       </w:r>
       <w:r>
         <w:rPr>
@@ -1581,13 +1125,7 @@
         <w:rPr>
           <w:rFonts w:ascii="Times New Roman" w:hAnsi="Times New Roman" w:cs="Times New Roman"/>
         </w:rPr>
-        <w:t>. We retained O*Net’s response scales while asking for sta</w:t>
-      </w:r>
-      <w:r>
-        <w:rPr>
-          <w:rFonts w:ascii="Times New Roman" w:hAnsi="Times New Roman" w:cs="Times New Roman"/>
-        </w:rPr>
-        <w:t>tement relevance, all of which shared the same 5-point scale regardless of semantic label difference. Other than minor grammatical editing (for example, changing “the worker” to “you”), we also retained the O*Net wording for our item stems.</w:t>
+        <w:t>. We retained O*Net’s response scales while asking for statement relevance, all of which shared the same 5-point scale regardless of semantic label difference. Other than minor grammatical editing (for example, changing “the worker” to “you”), we also retained the O*Net wording for our item stems.</w:t>
       </w:r>
     </w:p>
     <w:p>
@@ -1626,66 +1164,22 @@
         <w:rPr>
           <w:rFonts w:ascii="Times New Roman" w:hAnsi="Times New Roman" w:cs="Times New Roman"/>
         </w:rPr>
-        <w:t xml:space="preserve">Data </w:t>
-      </w:r>
-      <w:r>
-        <w:rPr>
-          <w:rFonts w:ascii="Times New Roman" w:hAnsi="Times New Roman" w:cs="Times New Roman"/>
-        </w:rPr>
-        <w:t>were collected through Prolific, an online data collection platform. An email was sent to a random subset of all eligible participants in the Prolific respondent pool, notifying them about their eligibility for the study based on demographic information. E</w:t>
-      </w:r>
-      <w:r>
-        <w:rPr>
-          <w:rFonts w:ascii="Times New Roman" w:hAnsi="Times New Roman" w:cs="Times New Roman"/>
-        </w:rPr>
-        <w:t xml:space="preserve">ligibility requirements included being 18 or older and holding either a full-time or part-time job. Participants then voluntarily chose to respond to the online survey after reading an informed consent. Participants were asked to think about their primary </w:t>
-      </w:r>
-      <w:r>
-        <w:rPr>
-          <w:rFonts w:ascii="Times New Roman" w:hAnsi="Times New Roman" w:cs="Times New Roman"/>
-        </w:rPr>
-        <w:t xml:space="preserve">job, and the items they were presented with depended on the specific job characteristics they initially specified. Thus, if a respondent indicated that a characteristic was not part of their job, they were not subsequently asked to rate the level of </w:t>
+        <w:t xml:space="preserve">Data were collected through Prolific, an online data collection platform. An email was sent to a random subset of all eligible participants in the Prolific respondent pool, notifying them about their eligibility for the study based on demographic information. Eligibility requirements included being 18 or older and holding either a full-time or part-time job. Participants then voluntarily chose to respond to the online survey after reading an informed consent. Participants were asked to think about their primary job, and the items they were presented with depended on the specific job characteristics they initially specified. Thus, if a respondent indicated that a characteristic was not part of their job, they were not subsequently asked to rate the level of </w:t>
       </w:r>
       <w:r>
         <w:rPr>
           <w:rFonts w:ascii="Times New Roman" w:hAnsi="Times New Roman" w:cs="Times New Roman"/>
         </w:rPr>
         <w:lastRenderedPageBreak/>
-        <w:t>resour</w:t>
-      </w:r>
-      <w:r>
-        <w:rPr>
-          <w:rFonts w:ascii="Times New Roman" w:hAnsi="Times New Roman" w:cs="Times New Roman"/>
-        </w:rPr>
-        <w:t>ce (…this aspect of your job is a resource that can be functional in achieving work goals, reduce job demands, or stimulate personal growth/development), challenge (…this aspect of your job is a challenge that can promote mastery, personal growth, or futur</w:t>
-      </w:r>
-      <w:r>
-        <w:rPr>
-          <w:rFonts w:ascii="Times New Roman" w:hAnsi="Times New Roman" w:cs="Times New Roman"/>
-        </w:rPr>
-        <w:t>e gains), or hindrance (…this aspect of your job is a hindrance that can inhibit personal growth, learning, and work goal attainment) in randomized order. The total number of items on the survey was less than 392 (98 characteristics x 4 repeated measuremen</w:t>
-      </w:r>
-      <w:r>
-        <w:rPr>
-          <w:rFonts w:ascii="Times New Roman" w:hAnsi="Times New Roman" w:cs="Times New Roman"/>
-        </w:rPr>
-        <w:t xml:space="preserve">ts) because we did not ask for demand and resource evaluations for 14 O*Net characteristics that we projected would have very low frequency of endorsement across respondents (one excluded characteristic, for example, was </w:t>
-      </w:r>
-      <w:r>
-        <w:rPr>
-          <w:rFonts w:ascii="Times New Roman" w:hAnsi="Times New Roman" w:cs="Times New Roman"/>
-          <w:i/>
-          <w:iCs/>
-        </w:rPr>
-        <w:t xml:space="preserve">…the extent to which the worker is </w:t>
-      </w:r>
-      <w:r>
-        <w:rPr>
-          <w:rFonts w:ascii="Times New Roman" w:hAnsi="Times New Roman" w:cs="Times New Roman"/>
-          <w:i/>
-          <w:iCs/>
-        </w:rPr>
-        <w:t>exposed to radiation on the job</w:t>
+        <w:t xml:space="preserve">resource (…this aspect of your job is a resource that can be functional in achieving work goals, reduce job demands, or stimulate personal growth/development), challenge (…this aspect of your job is a challenge that can promote mastery, personal growth, or future gains), or hindrance (…this aspect of your job is a hindrance that can inhibit personal growth, learning, and work goal attainment) in randomized order. The total number of items on the survey was less than 392 (98 characteristics x 4 repeated measurements) because we did not ask for demand and resource evaluations for 14 O*Net characteristics that we projected would have very low frequency of endorsement across respondents (one excluded characteristic, for example, was </w:t>
+      </w:r>
+      <w:r>
+        <w:rPr>
+          <w:rFonts w:ascii="Times New Roman" w:hAnsi="Times New Roman" w:cs="Times New Roman"/>
+          <w:i/>
+          <w:iCs/>
+        </w:rPr>
+        <w:t>…the extent to which the worker is exposed to radiation on the job</w:t>
       </w:r>
       <w:r>
         <w:rPr>
@@ -1732,13 +1226,7 @@
         <w:rPr>
           <w:rFonts w:ascii="Times New Roman" w:hAnsi="Times New Roman" w:cs="Times New Roman"/>
         </w:rPr>
-        <w:t>H1 posits that static job characteristics are not nec</w:t>
-      </w:r>
-      <w:r>
-        <w:rPr>
-          <w:rFonts w:ascii="Times New Roman" w:hAnsi="Times New Roman" w:cs="Times New Roman"/>
-        </w:rPr>
-        <w:t xml:space="preserve">essarily always experienced similarly across workers - as hindrances, challenges, or resources. We explore this hypothesis first at the job characteristic level before presenting a broader perspective. Figures </w:t>
+        <w:t xml:space="preserve">H1 posits that static job characteristics are not necessarily always experienced similarly across workers - as hindrances, challenges, or resources. We explore this hypothesis first at the job characteristic level before presenting a broader perspective. Figures </w:t>
       </w:r>
       <w:r>
         <w:rPr>
@@ -1803,13 +1291,7 @@
         <w:rPr>
           <w:rFonts w:ascii="Times New Roman" w:hAnsi="Times New Roman" w:cs="Times New Roman"/>
         </w:rPr>
-        <w:t xml:space="preserve"> These figures present average item ratings, but the central elements of interest</w:t>
-      </w:r>
-      <w:r>
-        <w:rPr>
-          <w:rFonts w:ascii="Times New Roman" w:hAnsi="Times New Roman" w:cs="Times New Roman"/>
-        </w:rPr>
-        <w:t xml:space="preserve"> are the standard deviations, which reflect the characteristics with the relative greatest and least consistency. Figure </w:t>
+        <w:t xml:space="preserve"> These figures present average item ratings, but the central elements of interest are the standard deviations, which reflect the characteristics with the relative greatest and least consistency. Figure </w:t>
       </w:r>
       <w:r>
         <w:rPr>
@@ -1835,13 +1317,7 @@
         <w:rPr>
           <w:rFonts w:ascii="Times New Roman" w:hAnsi="Times New Roman" w:cs="Times New Roman"/>
         </w:rPr>
-        <w:t xml:space="preserve"> as indexed by (relative</w:t>
-      </w:r>
-      <w:r>
-        <w:rPr>
-          <w:rFonts w:ascii="Times New Roman" w:hAnsi="Times New Roman" w:cs="Times New Roman"/>
-        </w:rPr>
-        <w:t xml:space="preserve">ly) low </w:t>
+        <w:t xml:space="preserve"> as indexed by (relatively) low </w:t>
       </w:r>
       <w:r>
         <w:rPr>
@@ -1874,13 +1350,7 @@
         <w:rPr>
           <w:rFonts w:ascii="Times New Roman" w:hAnsi="Times New Roman" w:cs="Times New Roman"/>
         </w:rPr>
-        <w:t xml:space="preserve"> across workers. The figures demonstrate that what is widely seen as a resource and challenge tends to be somewhat agree</w:t>
-      </w:r>
-      <w:r>
-        <w:rPr>
-          <w:rFonts w:ascii="Times New Roman" w:hAnsi="Times New Roman" w:cs="Times New Roman"/>
-        </w:rPr>
-        <w:t xml:space="preserve">d upon (the range of the “lowest 8” resource standard deviations </w:t>
+        <w:t xml:space="preserve"> across workers. The figures demonstrate that what is widely seen as a resource and challenge tends to be somewhat agreed upon (the range of the “lowest 8” resource standard deviations </w:t>
       </w:r>
       <w:proofErr w:type="gramStart"/>
       <w:r>
@@ -1894,13 +1364,7 @@
         <w:rPr>
           <w:rFonts w:ascii="Times New Roman" w:hAnsi="Times New Roman" w:cs="Times New Roman"/>
         </w:rPr>
-        <w:t xml:space="preserve"> 0.7 to 0.88 and the range of lowest 8 challenge standard deviations is 0.79 to 0.86). However, there is considerably less relative agreement regarding the degree to which job elements shou</w:t>
-      </w:r>
-      <w:r>
-        <w:rPr>
-          <w:rFonts w:ascii="Times New Roman" w:hAnsi="Times New Roman" w:cs="Times New Roman"/>
-        </w:rPr>
-        <w:t xml:space="preserve">ld </w:t>
+        <w:t xml:space="preserve"> 0.7 to 0.88 and the range of lowest 8 challenge standard deviations is 0.79 to 0.86). However, there is considerably less relative agreement regarding the degree to which job elements should </w:t>
       </w:r>
       <w:proofErr w:type="gramStart"/>
       <w:r>
@@ -1951,13 +1415,7 @@
         <w:rPr>
           <w:rFonts w:ascii="Times New Roman" w:hAnsi="Times New Roman" w:cs="Times New Roman"/>
         </w:rPr>
-        <w:t xml:space="preserve">Please insert </w:t>
-      </w:r>
-      <w:r>
-        <w:rPr>
-          <w:rFonts w:ascii="Times New Roman" w:hAnsi="Times New Roman" w:cs="Times New Roman"/>
-        </w:rPr>
-        <w:t>Figures 1 and 2</w:t>
+        <w:t>Please insert Figures 1 and 2</w:t>
       </w:r>
       <w:r>
         <w:rPr>
@@ -2016,13 +1474,7 @@
         <w:rPr>
           <w:rFonts w:ascii="Times New Roman" w:hAnsi="Times New Roman" w:cs="Times New Roman"/>
         </w:rPr>
-        <w:t xml:space="preserve"> of difference exhibiting wider distributions of agreement for challenge and resource ra</w:t>
-      </w:r>
-      <w:r>
-        <w:rPr>
-          <w:rFonts w:ascii="Times New Roman" w:hAnsi="Times New Roman" w:cs="Times New Roman"/>
-        </w:rPr>
-        <w:t xml:space="preserve">tings (and relatively </w:t>
+        <w:t xml:space="preserve"> of difference exhibiting wider distributions of agreement for challenge and resource ratings (and relatively </w:t>
       </w:r>
       <w:r>
         <w:rPr>
@@ -2036,13 +1488,7 @@
         <w:rPr>
           <w:rFonts w:ascii="Times New Roman" w:hAnsi="Times New Roman" w:cs="Times New Roman"/>
         </w:rPr>
-        <w:t xml:space="preserve"> levels of disagreement for hindrances; note the spread of the challenge and resource histograms relative to the hindrance histogram). Some characteristics are largely agreed upon as being challenges and resources, while all hi</w:t>
-      </w:r>
-      <w:r>
-        <w:rPr>
-          <w:rFonts w:ascii="Times New Roman" w:hAnsi="Times New Roman" w:cs="Times New Roman"/>
-        </w:rPr>
-        <w:t xml:space="preserve">ndrance perceptions exhibit a relatively higher level of disagreement. This points to </w:t>
+        <w:t xml:space="preserve"> levels of disagreement for hindrances; note the spread of the challenge and resource histograms relative to the hindrance histogram). Some characteristics are largely agreed upon as being challenges and resources, while all hindrance perceptions exhibit a relatively higher level of disagreement. This points to </w:t>
       </w:r>
       <w:r>
         <w:rPr>
@@ -2064,13 +1510,7 @@
         <w:rPr>
           <w:rFonts w:ascii="Times New Roman" w:hAnsi="Times New Roman" w:cs="Times New Roman"/>
         </w:rPr>
-        <w:t xml:space="preserve"> being likely amenable to future probing regarding moderating conditions. A Bartlett’s test for homogeneity of variance across the challenge,</w:t>
-      </w:r>
-      <w:r>
-        <w:rPr>
-          <w:rFonts w:ascii="Times New Roman" w:hAnsi="Times New Roman" w:cs="Times New Roman"/>
-        </w:rPr>
-        <w:t xml:space="preserve"> hindrance, and resource ratings confirms this difference (</w:t>
+        <w:t xml:space="preserve"> being likely amenable to future probing regarding moderating conditions. A Bartlett’s test for homogeneity of variance across the challenge, hindrance, and resource ratings confirms this difference (</w:t>
       </w:r>
       <m:oMath>
         <m:sSubSup>
@@ -2148,13 +1588,7 @@
         <w:rPr>
           <w:rFonts w:ascii="Times New Roman" w:hAnsi="Times New Roman" w:cs="Times New Roman"/>
         </w:rPr>
-        <w:t xml:space="preserve">Please insert </w:t>
-      </w:r>
-      <w:r>
-        <w:rPr>
-          <w:rFonts w:ascii="Times New Roman" w:hAnsi="Times New Roman" w:cs="Times New Roman"/>
-        </w:rPr>
-        <w:t>Figure 3</w:t>
+        <w:t>Please insert Figure 3</w:t>
       </w:r>
       <w:r>
         <w:rPr>
@@ -2176,13 +1610,7 @@
         <w:rPr>
           <w:rFonts w:ascii="Times New Roman" w:hAnsi="Times New Roman" w:cs="Times New Roman"/>
         </w:rPr>
-        <w:t>The second hypothe</w:t>
-      </w:r>
-      <w:r>
-        <w:rPr>
-          <w:rFonts w:ascii="Times New Roman" w:hAnsi="Times New Roman" w:cs="Times New Roman"/>
-        </w:rPr>
-        <w:t xml:space="preserve">sis stated that job characteristics would not be uniquely categorized as a resource or demand. </w:t>
+        <w:t xml:space="preserve">The second hypothesis stated that job characteristics would not be uniquely categorized as a resource or demand. </w:t>
       </w:r>
       <w:r>
         <w:rPr>
@@ -2207,13 +1635,7 @@
           <w:rFonts w:ascii="Times New Roman" w:hAnsi="Times New Roman" w:cs="Times New Roman"/>
         </w:rPr>
         <w:lastRenderedPageBreak/>
-        <w:t>groupings across ratings of resource, challenge, and hindrance. We would expect to</w:t>
-      </w:r>
-      <w:r>
-        <w:rPr>
-          <w:rFonts w:ascii="Times New Roman" w:hAnsi="Times New Roman" w:cs="Times New Roman"/>
-        </w:rPr>
-        <w:t xml:space="preserve"> see minimal correlations if job characteristics </w:t>
+        <w:t xml:space="preserve">groupings across ratings of resource, challenge, and hindrance. We would expect to see minimal correlations if job characteristics </w:t>
       </w:r>
       <w:r>
         <w:rPr>
@@ -2253,13 +1675,7 @@
         <w:rPr>
           <w:rFonts w:ascii="Times New Roman" w:hAnsi="Times New Roman" w:cs="Times New Roman"/>
         </w:rPr>
-        <w:t xml:space="preserve"> = .13, range from .15 to .64), and challenge categories </w:t>
-      </w:r>
-      <w:r>
-        <w:rPr>
-          <w:rFonts w:ascii="Times New Roman" w:hAnsi="Times New Roman" w:cs="Times New Roman"/>
-        </w:rPr>
-        <w:t xml:space="preserve">exhibited similar associations (ranging from .12 to .70, </w:t>
+        <w:t xml:space="preserve"> = .13, range from .15 to .64), and challenge categories exhibited similar associations (ranging from .12 to .70, </w:t>
       </w:r>
       <w:r>
         <w:rPr>
@@ -2315,13 +1731,7 @@
         <w:rPr>
           <w:rFonts w:ascii="Times New Roman" w:hAnsi="Times New Roman" w:cs="Times New Roman"/>
         </w:rPr>
-        <w:t xml:space="preserve"> = .17. When people perceived h</w:t>
-      </w:r>
-      <w:r>
-        <w:rPr>
-          <w:rFonts w:ascii="Times New Roman" w:hAnsi="Times New Roman" w:cs="Times New Roman"/>
-        </w:rPr>
-        <w:t xml:space="preserve">indrances, these seem to be shared across different types of job activities, whereas challenges and resources exhibit greater differentiation. Taken with the Figure </w:t>
+        <w:t xml:space="preserve"> = .17. When people perceived hindrances, these seem to be shared across different types of job activities, whereas challenges and resources exhibit greater differentiation. Taken with the Figure </w:t>
       </w:r>
       <w:r>
         <w:rPr>
@@ -2333,13 +1743,7 @@
         <w:rPr>
           <w:rFonts w:ascii="Times New Roman" w:hAnsi="Times New Roman" w:cs="Times New Roman"/>
         </w:rPr>
-        <w:t xml:space="preserve"> takeaway, this hints that workers are likely either generally experie</w:t>
-      </w:r>
-      <w:r>
-        <w:rPr>
-          <w:rFonts w:ascii="Times New Roman" w:hAnsi="Times New Roman" w:cs="Times New Roman"/>
-        </w:rPr>
-        <w:t>ncing hindrances at work or they are not.</w:t>
+        <w:t xml:space="preserve"> takeaway, this hints that workers are likely either generally experiencing hindrances at work or they are not.</w:t>
       </w:r>
     </w:p>
     <w:p>
@@ -2383,13 +1787,7 @@
         <w:rPr>
           <w:rFonts w:ascii="Times New Roman" w:hAnsi="Times New Roman" w:cs="Times New Roman"/>
         </w:rPr>
-        <w:t xml:space="preserve"> </w:t>
-      </w:r>
-      <w:r>
-        <w:rPr>
-          <w:rFonts w:ascii="Times New Roman" w:hAnsi="Times New Roman" w:cs="Times New Roman"/>
-        </w:rPr>
-        <w:t xml:space="preserve">= .02; for example, the association between information input ratings as a resource and as a challenge was .62). The correlations between resources and challenges </w:t>
+        <w:t xml:space="preserve"> = .02; for example, the association between information input ratings as a resource and as a challenge was .62). The correlations between resources and challenges </w:t>
       </w:r>
       <w:r>
         <w:rPr>
@@ -2403,13 +1801,7 @@
         <w:rPr>
           <w:rFonts w:ascii="Times New Roman" w:hAnsi="Times New Roman" w:cs="Times New Roman"/>
         </w:rPr>
-        <w:t xml:space="preserve"> dimensions (for example, the correlation between mental processes and work output was </w:t>
-      </w:r>
-      <w:r>
-        <w:rPr>
-          <w:rFonts w:ascii="Times New Roman" w:hAnsi="Times New Roman" w:cs="Times New Roman"/>
-        </w:rPr>
-        <w:t xml:space="preserve">.42 and .39) ranged from .08 to .50, </w:t>
+        <w:t xml:space="preserve"> dimensions (for example, the correlation between mental processes and work output was .42 and .39) ranged from .08 to .50, </w:t>
       </w:r>
       <w:r>
         <w:rPr>
@@ -2479,13 +1871,7 @@
         <w:rPr>
           <w:rFonts w:ascii="Times New Roman" w:hAnsi="Times New Roman" w:cs="Times New Roman"/>
         </w:rPr>
-        <w:t xml:space="preserve"> dimensions ranged from .05 t</w:t>
-      </w:r>
-      <w:r>
-        <w:rPr>
-          <w:rFonts w:ascii="Times New Roman" w:hAnsi="Times New Roman" w:cs="Times New Roman"/>
-        </w:rPr>
-        <w:t xml:space="preserve">o -.27, </w:t>
+        <w:t xml:space="preserve"> dimensions ranged from .05 to -.27, </w:t>
       </w:r>
       <w:r>
         <w:rPr>
@@ -2569,13 +1955,7 @@
         <w:rPr>
           <w:rFonts w:ascii="Times New Roman" w:hAnsi="Times New Roman" w:cs="Times New Roman"/>
         </w:rPr>
-        <w:t xml:space="preserve"> = .0</w:t>
-      </w:r>
-      <w:r>
-        <w:rPr>
-          <w:rFonts w:ascii="Times New Roman" w:hAnsi="Times New Roman" w:cs="Times New Roman"/>
-        </w:rPr>
-        <w:t xml:space="preserve">9. In summary, correlations were larger when what was being rated was the same type of characteristic. Challenge and hindrance </w:t>
+        <w:t xml:space="preserve"> = .09. In summary, correlations were larger when what was being rated was the same type of characteristic. Challenge and hindrance </w:t>
       </w:r>
       <w:proofErr w:type="gramStart"/>
       <w:r>
@@ -2589,13 +1969,7 @@
         <w:rPr>
           <w:rFonts w:ascii="Times New Roman" w:hAnsi="Times New Roman" w:cs="Times New Roman"/>
         </w:rPr>
-        <w:t xml:space="preserve"> demonstrated smaller relationships, but mostly negative. Challenges and resources within the same O*Net dimensions are st</w:t>
-      </w:r>
-      <w:r>
-        <w:rPr>
-          <w:rFonts w:ascii="Times New Roman" w:hAnsi="Times New Roman" w:cs="Times New Roman"/>
-        </w:rPr>
-        <w:t xml:space="preserve">rongly and positively related. These results provide support for H2, suggesting that there is overlap in how employees perceive job characteristics - particularly regarding what </w:t>
+        <w:t xml:space="preserve"> demonstrated smaller relationships, but mostly negative. Challenges and resources within the same O*Net dimensions are strongly and positively related. These results provide support for H2, suggesting that there is overlap in how employees perceive job characteristics - particularly regarding what </w:t>
       </w:r>
       <w:r>
         <w:rPr>
@@ -2630,13 +2004,7 @@
         <w:rPr>
           <w:rFonts w:ascii="Times New Roman" w:hAnsi="Times New Roman" w:cs="Times New Roman"/>
         </w:rPr>
-        <w:t>. Stated another</w:t>
-      </w:r>
-      <w:r>
-        <w:rPr>
-          <w:rFonts w:ascii="Times New Roman" w:hAnsi="Times New Roman" w:cs="Times New Roman"/>
-        </w:rPr>
-        <w:t xml:space="preserve"> way, job characteristics are not uniquely categorized as a resource or as a demand.</w:t>
+        <w:t>. Stated another way, job characteristics are not uniquely categorized as a resource or as a demand.</w:t>
       </w:r>
     </w:p>
     <w:p>
@@ -2681,19 +2049,7 @@
         <w:rPr>
           <w:rFonts w:ascii="Times New Roman" w:hAnsi="Times New Roman" w:cs="Times New Roman"/>
         </w:rPr>
-        <w:t>In addition to the two hypotheses, two related research questions were proposed: 1) do li</w:t>
-      </w:r>
-      <w:r>
-        <w:rPr>
-          <w:rFonts w:ascii="Times New Roman" w:hAnsi="Times New Roman" w:cs="Times New Roman"/>
-        </w:rPr>
-        <w:t>terature-implicated resources materialize as perceived resources and 2) do literature-implicated demands materialize as perceived demands? To answer these questions, authors first categorized O*Net items into the elements listed in the JD-R literature. For</w:t>
-      </w:r>
-      <w:r>
-        <w:rPr>
-          <w:rFonts w:ascii="Times New Roman" w:hAnsi="Times New Roman" w:cs="Times New Roman"/>
-        </w:rPr>
-        <w:t xml:space="preserve"> example, autonomy is frequently described as a resource. An O*Net item is, “How much </w:t>
+        <w:t xml:space="preserve">In addition to the two hypotheses, two related research questions were proposed: 1) do literature-implicated resources materialize as perceived resources and 2) do literature-implicated demands materialize as perceived demands? To answer these questions, authors first categorized O*Net items into the elements listed in the JD-R literature. For example, autonomy is frequently described as a resource. An O*Net item is, “How much </w:t>
       </w:r>
       <w:proofErr w:type="gramStart"/>
       <w:r>
@@ -2707,13 +2063,7 @@
         <w:rPr>
           <w:rFonts w:ascii="Times New Roman" w:hAnsi="Times New Roman" w:cs="Times New Roman"/>
         </w:rPr>
-        <w:t xml:space="preserve"> freedom, without supervision, does your job offer?”. This O*Net item was retained within the “autonomy” category. Mean ratings of the O*Net items were the</w:t>
-      </w:r>
-      <w:r>
-        <w:rPr>
-          <w:rFonts w:ascii="Times New Roman" w:hAnsi="Times New Roman" w:cs="Times New Roman"/>
-        </w:rPr>
-        <w:t xml:space="preserve">n computed by element (e.g., </w:t>
+        <w:t xml:space="preserve"> freedom, without supervision, does your job offer?”. This O*Net item was retained within the “autonomy” category. Mean ratings of the O*Net items were then computed by element (e.g., </w:t>
       </w:r>
       <w:proofErr w:type="gramStart"/>
       <w:r>
@@ -2743,13 +2093,7 @@
         <w:rPr>
           <w:rFonts w:ascii="Times New Roman" w:hAnsi="Times New Roman" w:cs="Times New Roman"/>
         </w:rPr>
-        <w:t>Figure 4 presents these comparisons visually, where the bar lengths represent mean ratings within el</w:t>
-      </w:r>
-      <w:r>
-        <w:rPr>
-          <w:rFonts w:ascii="Times New Roman" w:hAnsi="Times New Roman" w:cs="Times New Roman"/>
-        </w:rPr>
-        <w:t xml:space="preserve">ement category (e.g., the white bar represents mean O*Net resource ratings for a given JD-R element). </w:t>
+        <w:t xml:space="preserve">Figure 4 presents these comparisons visually, where the bar lengths represent mean ratings within element category (e.g., the white bar represents mean O*Net resource ratings for a given JD-R element). </w:t>
       </w:r>
     </w:p>
     <w:p>
@@ -2772,13 +2116,7 @@
         <w:rPr>
           <w:rFonts w:ascii="Times New Roman" w:hAnsi="Times New Roman" w:cs="Times New Roman"/>
         </w:rPr>
-        <w:t xml:space="preserve">Please insert </w:t>
-      </w:r>
-      <w:r>
-        <w:rPr>
-          <w:rFonts w:ascii="Times New Roman" w:hAnsi="Times New Roman" w:cs="Times New Roman"/>
-        </w:rPr>
-        <w:t xml:space="preserve">Figure 4 </w:t>
+        <w:t xml:space="preserve">Please insert Figure 4 </w:t>
       </w:r>
       <w:r>
         <w:rPr>
@@ -2813,32 +2151,14 @@
         <w:rPr>
           <w:rFonts w:ascii="Times New Roman" w:hAnsi="Times New Roman" w:cs="Times New Roman"/>
         </w:rPr>
-        <w:t xml:space="preserve"> ratings being those of literature-derived resources (e.g., job control</w:t>
-      </w:r>
-      <w:r>
-        <w:rPr>
-          <w:rFonts w:ascii="Times New Roman" w:hAnsi="Times New Roman" w:cs="Times New Roman"/>
-        </w:rPr>
-        <w:t xml:space="preserve">). As described above, the left side of Figure 4 shows literature-derived demand categories (e.g., work pressure). However, in contrast, we do not see a clear demarcation of resource and challenge, as would be expected if the job characteristics evidenced </w:t>
-      </w:r>
-      <w:r>
-        <w:rPr>
-          <w:rFonts w:ascii="Times New Roman" w:hAnsi="Times New Roman" w:cs="Times New Roman"/>
-        </w:rPr>
-        <w:t xml:space="preserve">consistency (the literature-driven consistency would manifest as “high” gray and black bars and “low” white bars). In alignment with what we observed regarding </w:t>
+        <w:t xml:space="preserve"> ratings being those of literature-derived resources (e.g., job control). As described above, the left side of Figure 4 shows literature-derived demand categories (e.g., work pressure). However, in contrast, we do not see a clear demarcation of resource and challenge, as would be expected if the job characteristics evidenced consistency (the literature-driven consistency would manifest as “high” gray and black bars and “low” white bars). In alignment with what we observed regarding </w:t>
       </w:r>
       <w:r>
         <w:rPr>
           <w:rFonts w:ascii="Times New Roman" w:hAnsi="Times New Roman" w:cs="Times New Roman"/>
         </w:rPr>
         <w:lastRenderedPageBreak/>
-        <w:t>variability in ratings of hindrance stressors in H1, there is much less consistency in how emplo</w:t>
-      </w:r>
-      <w:r>
-        <w:rPr>
-          <w:rFonts w:ascii="Times New Roman" w:hAnsi="Times New Roman" w:cs="Times New Roman"/>
-        </w:rPr>
-        <w:t>yees rated what should objectively be “hindrances” at work.</w:t>
+        <w:t>variability in ratings of hindrance stressors in H1, there is much less consistency in how employees rated what should objectively be “hindrances” at work.</w:t>
       </w:r>
     </w:p>
     <w:p>
@@ -2946,13 +2266,7 @@
         <w:rPr>
           <w:rFonts w:ascii="Times New Roman" w:hAnsi="Times New Roman" w:cs="Times New Roman"/>
         </w:rPr>
-        <w:t xml:space="preserve"> = 0.085). The effect for Pa</w:t>
-      </w:r>
-      <w:r>
-        <w:rPr>
-          <w:rFonts w:ascii="Times New Roman" w:hAnsi="Times New Roman" w:cs="Times New Roman"/>
-        </w:rPr>
-        <w:t xml:space="preserve">rticipation was </w:t>
+        <w:t xml:space="preserve"> = 0.085). The effect for Participation was </w:t>
       </w:r>
       <m:oMath>
         <m:sSub>
@@ -3228,25 +2542,7 @@
         <w:rPr>
           <w:rFonts w:ascii="Times New Roman" w:hAnsi="Times New Roman" w:cs="Times New Roman"/>
         </w:rPr>
-        <w:t xml:space="preserve"> = 0.604). Statistical significance was less than .001 for all four category comparisons.</w:t>
-      </w:r>
-      <w:r>
-        <w:rPr>
-          <w:rFonts w:ascii="Times New Roman" w:hAnsi="Times New Roman" w:cs="Times New Roman"/>
-        </w:rPr>
-        <w:t xml:space="preserve"> Here, the pattern was as expected. Across categories, resources were rated the highest (see white bars representing resources in Figure 4). However, as can be seen, mean challenge (which is a demand) was rated quite similarly and above the midpoint of 3 a</w:t>
-      </w:r>
-      <w:r>
-        <w:rPr>
-          <w:rFonts w:ascii="Times New Roman" w:hAnsi="Times New Roman" w:cs="Times New Roman"/>
-        </w:rPr>
-        <w:t>cross JD-R categories. In fact, the means were nearly identical for resource and challenge ratings for all for categories. The literature-implied category with the lowest resource rating also has the highest hindrance rating, so job control is positive and</w:t>
-      </w:r>
-      <w:r>
-        <w:rPr>
-          <w:rFonts w:ascii="Times New Roman" w:hAnsi="Times New Roman" w:cs="Times New Roman"/>
-        </w:rPr>
-        <w:t xml:space="preserve"> negative.</w:t>
+        <w:t xml:space="preserve"> = 0.604). Statistical significance was less than .001 for all four category comparisons. Here, the pattern was as expected. Across categories, resources were rated the highest (see white bars representing resources in Figure 4). However, as can be seen, mean challenge (which is a demand) was rated quite similarly and above the midpoint of 3 across JD-R categories. In fact, the means were nearly identical for resource and challenge ratings for all for categories. The literature-implied category with the lowest resource rating also has the highest hindrance rating, so job control is positive and negative.</w:t>
       </w:r>
     </w:p>
     <w:p>
@@ -3439,13 +2735,7 @@
         <w:rPr>
           <w:rFonts w:ascii="Times New Roman" w:hAnsi="Times New Roman" w:cs="Times New Roman"/>
         </w:rPr>
-        <w:t xml:space="preserve"> = 11</w:t>
-      </w:r>
-      <w:r>
-        <w:rPr>
-          <w:rFonts w:ascii="Times New Roman" w:hAnsi="Times New Roman" w:cs="Times New Roman"/>
-        </w:rPr>
-        <w:t>2.966 (</w:t>
+        <w:t xml:space="preserve"> = 112.966 (</w:t>
       </w:r>
       <m:oMath>
         <m:sSup>
@@ -3768,13 +3058,7 @@
         <w:rPr>
           <w:rFonts w:ascii="Times New Roman" w:hAnsi="Times New Roman" w:cs="Times New Roman"/>
         </w:rPr>
-        <w:t xml:space="preserve"> </w:t>
-      </w:r>
-      <w:r>
-        <w:rPr>
-          <w:rFonts w:ascii="Times New Roman" w:hAnsi="Times New Roman" w:cs="Times New Roman"/>
-        </w:rPr>
-        <w:t xml:space="preserve">= 0.647). The effect for Work Pressure was </w:t>
+        <w:t xml:space="preserve"> = 0.647). The effect for Work Pressure was </w:t>
       </w:r>
       <m:oMath>
         <m:sSub>
@@ -3894,26 +3178,14 @@
         <w:rPr>
           <w:rFonts w:ascii="Times New Roman" w:hAnsi="Times New Roman" w:cs="Times New Roman"/>
         </w:rPr>
-        <w:t xml:space="preserve"> (all</w:t>
-      </w:r>
-      <w:r>
-        <w:rPr>
-          <w:rFonts w:ascii="Times New Roman" w:hAnsi="Times New Roman" w:cs="Times New Roman"/>
-        </w:rPr>
-        <w:t xml:space="preserve"> resource means are above the midpoint). This is contrary to the expectation that ratings would match our assumption of what a demand constitutes. Looking at demands, there is a large difference between whether a </w:t>
+        <w:t xml:space="preserve"> (all resource means are above the midpoint). This is contrary to the expectation that ratings would match our assumption of what a demand constitutes. Looking at demands, there is a large difference between whether a </w:t>
       </w:r>
       <w:r>
         <w:rPr>
           <w:rFonts w:ascii="Times New Roman" w:hAnsi="Times New Roman" w:cs="Times New Roman"/>
         </w:rPr>
         <w:lastRenderedPageBreak/>
-        <w:t xml:space="preserve">characteristic is viewed as a challenge or </w:t>
-      </w:r>
-      <w:r>
-        <w:rPr>
-          <w:rFonts w:ascii="Times New Roman" w:hAnsi="Times New Roman" w:cs="Times New Roman"/>
-        </w:rPr>
-        <w:t xml:space="preserve">hindrance. See the pattern of white resource bars on the </w:t>
+        <w:t xml:space="preserve">characteristic is viewed as a challenge or hindrance. See the pattern of white resource bars on the </w:t>
       </w:r>
       <w:proofErr w:type="gramStart"/>
       <w:r>
@@ -3967,13 +3239,7 @@
         <w:rPr>
           <w:rFonts w:ascii="Times New Roman" w:hAnsi="Times New Roman" w:cs="Times New Roman"/>
         </w:rPr>
-        <w:t xml:space="preserve">The major aim and contribution of this paper was to </w:t>
-      </w:r>
-      <w:r>
-        <w:rPr>
-          <w:rFonts w:ascii="Times New Roman" w:hAnsi="Times New Roman" w:cs="Times New Roman"/>
-        </w:rPr>
-        <w:t xml:space="preserve">examine whether there was variability in subjective ratings of job characteristics with respect to how much they serve as resources and demands (both challenge and hindrance), </w:t>
+        <w:t xml:space="preserve">The major aim and contribution of this paper was to examine whether there was variability in subjective ratings of job characteristics with respect to how much they serve as resources and demands (both challenge and hindrance), </w:t>
       </w:r>
       <w:proofErr w:type="gramStart"/>
       <w:r>
@@ -3987,31 +3253,7 @@
         <w:rPr>
           <w:rFonts w:ascii="Times New Roman" w:hAnsi="Times New Roman" w:cs="Times New Roman"/>
         </w:rPr>
-        <w:t xml:space="preserve"> whether or not there is a match between the literature-implicated resou</w:t>
-      </w:r>
-      <w:r>
-        <w:rPr>
-          <w:rFonts w:ascii="Times New Roman" w:hAnsi="Times New Roman" w:cs="Times New Roman"/>
-        </w:rPr>
-        <w:t>rces/demands and subjective ratings of these characteristics using the comprehensive taxonomy provided by O*Net. The findings broadly revealed that there was relatively more consistency in ratings of resource and challenge characteristics, and far more var</w:t>
-      </w:r>
-      <w:r>
-        <w:rPr>
-          <w:rFonts w:ascii="Times New Roman" w:hAnsi="Times New Roman" w:cs="Times New Roman"/>
-        </w:rPr>
-        <w:t xml:space="preserve">iability in job characteristics rated as hindrance stressors. This finding lends additional evidence to Horan et al. (2020)’s conclusion that “…stressors are only challenge or hindrance stressors to the extent that they are perceived as such by employees” </w:t>
-      </w:r>
-      <w:r>
-        <w:rPr>
-          <w:rFonts w:ascii="Times New Roman" w:hAnsi="Times New Roman" w:cs="Times New Roman"/>
-        </w:rPr>
-        <w:t>(p. 3). Lastly, we also found support for the hypothesis that job characteristics are not uniquely categorized as a resource or demand, but rather, some job characteristics are rated highly as both a resource and a demand (H2). Specifically, we consistentl</w:t>
-      </w:r>
-      <w:r>
-        <w:rPr>
-          <w:rFonts w:ascii="Times New Roman" w:hAnsi="Times New Roman" w:cs="Times New Roman"/>
-        </w:rPr>
-        <w:t>y observed a pattern of job characteristics seen as challenging also being cited as a resource.</w:t>
+        <w:t xml:space="preserve"> whether or not there is a match between the literature-implicated resources/demands and subjective ratings of these characteristics using the comprehensive taxonomy provided by O*Net. The findings broadly revealed that there was relatively more consistency in ratings of resource and challenge characteristics, and far more variability in job characteristics rated as hindrance stressors. This finding lends additional evidence to Horan et al. (2020)’s conclusion that “…stressors are only challenge or hindrance stressors to the extent that they are perceived as such by employees” (p. 3). Lastly, we also found support for the hypothesis that job characteristics are not uniquely categorized as a resource or demand, but rather, some job characteristics are rated highly as both a resource and a demand (H2). Specifically, we consistently observed a pattern of job characteristics seen as challenging also being cited as a resource.</w:t>
       </w:r>
     </w:p>
     <w:p>
@@ -4049,38 +3291,14 @@
         <w:rPr>
           <w:rFonts w:ascii="Times New Roman" w:hAnsi="Times New Roman" w:cs="Times New Roman"/>
         </w:rPr>
-        <w:t>The findings presented above have implications for both theory and practice. First, this research is couched within the well-studied job demands-re</w:t>
-      </w:r>
-      <w:r>
-        <w:rPr>
-          <w:rFonts w:ascii="Times New Roman" w:hAnsi="Times New Roman" w:cs="Times New Roman"/>
-        </w:rPr>
-        <w:t>sources theory (Demerouti et al., 2001). We argue that while useful, additional emphasis should be placed on individual differences in perceptions of job characteristics. In fact, our findings support the related literature suggesting that perceptions of r</w:t>
-      </w:r>
-      <w:r>
-        <w:rPr>
-          <w:rFonts w:ascii="Times New Roman" w:hAnsi="Times New Roman" w:cs="Times New Roman"/>
-        </w:rPr>
-        <w:t xml:space="preserve">esources and demands, broadly, are not universal - there are </w:t>
+        <w:t xml:space="preserve">The findings presented above have implications for both theory and practice. First, this research is couched within the well-studied job demands-resources theory (Demerouti et al., 2001). We argue that while useful, additional emphasis should be placed on individual differences in perceptions of job characteristics. In fact, our findings support the related literature suggesting that perceptions of resources and demands, broadly, are not universal - there are </w:t>
       </w:r>
       <w:r>
         <w:rPr>
           <w:rFonts w:ascii="Times New Roman" w:hAnsi="Times New Roman" w:cs="Times New Roman"/>
         </w:rPr>
         <w:lastRenderedPageBreak/>
-        <w:t>individual differences in how employees experience the characteristics of their jobs (Webster et al., 2011). This finding aligns quite well with both the transactional theory of stress and coping</w:t>
-      </w:r>
-      <w:r>
-        <w:rPr>
-          <w:rFonts w:ascii="Times New Roman" w:hAnsi="Times New Roman" w:cs="Times New Roman"/>
-        </w:rPr>
-        <w:t>, and the challenge-hindrance stressor framework, which collectively argue that employees perceive stimuli (i.e., job characteristics) uniquely (Lazarus &amp; Folkman, 1984), and thus, could appraise them as either a challenge or hindrance to their job perform</w:t>
-      </w:r>
-      <w:r>
-        <w:rPr>
-          <w:rFonts w:ascii="Times New Roman" w:hAnsi="Times New Roman" w:cs="Times New Roman"/>
-        </w:rPr>
-        <w:t>ance (Cavanaugh et al., 2000). Further, Cavanaugh et al. (2000) suggests that challenge stressors are typically associated with positive outcomes and hindrance stressors are associated with negative outcomes (e.g., Cavanaugh et al., 2000).</w:t>
+        <w:t>individual differences in how employees experience the characteristics of their jobs (Webster et al., 2011). This finding aligns quite well with both the transactional theory of stress and coping, and the challenge-hindrance stressor framework, which collectively argue that employees perceive stimuli (i.e., job characteristics) uniquely (Lazarus &amp; Folkman, 1984), and thus, could appraise them as either a challenge or hindrance to their job performance (Cavanaugh et al., 2000). Further, Cavanaugh et al. (2000) suggests that challenge stressors are typically associated with positive outcomes and hindrance stressors are associated with negative outcomes (e.g., Cavanaugh et al., 2000).</w:t>
       </w:r>
     </w:p>
     <w:p>
@@ -4110,31 +3328,7 @@
         <w:rPr>
           <w:rFonts w:ascii="Times New Roman" w:hAnsi="Times New Roman" w:cs="Times New Roman"/>
         </w:rPr>
-        <w:t xml:space="preserve"> an employee perceives a job characteristic to be a challenge or hindrance has practical implications. Our results suggest that what is generally seen as a resource and challenge tends to be agreed upon mo</w:t>
-      </w:r>
-      <w:r>
-        <w:rPr>
-          <w:rFonts w:ascii="Times New Roman" w:hAnsi="Times New Roman" w:cs="Times New Roman"/>
-        </w:rPr>
-        <w:t>reso that what is seen a hindrance. In fact, hindrance demands are rated more variably and thus, it may be important to have conversations about job characteristics and expectations at multiple time points after hire. For example, having open conversations</w:t>
-      </w:r>
-      <w:r>
-        <w:rPr>
-          <w:rFonts w:ascii="Times New Roman" w:hAnsi="Times New Roman" w:cs="Times New Roman"/>
-        </w:rPr>
-        <w:t xml:space="preserve"> with employees regarding their subjective perceptions of characteristics that may be unique in limiting their performance or comfort. Such conversations could happen during an annual performance review or more informally. In addition, J. A. LePine et al. </w:t>
-      </w:r>
-      <w:r>
-        <w:rPr>
-          <w:rFonts w:ascii="Times New Roman" w:hAnsi="Times New Roman" w:cs="Times New Roman"/>
-        </w:rPr>
-        <w:t xml:space="preserve">(2005) and Podsakoff et al. (2007) encourage organizations to incorporate strain-reducing activities like training and support to offset the negative effects of challenging job demands, which may be associated with increased performance in the short term, </w:t>
-      </w:r>
-      <w:r>
-        <w:rPr>
-          <w:rFonts w:ascii="Times New Roman" w:hAnsi="Times New Roman" w:cs="Times New Roman"/>
-        </w:rPr>
-        <w:t>but strain when prolonged. The current results suggest that these activities and training sessions would ideally be personalized.</w:t>
+        <w:t xml:space="preserve"> an employee perceives a job characteristic to be a challenge or hindrance has practical implications. Our results suggest that what is generally seen as a resource and challenge tends to be agreed upon moreso that what is seen a hindrance. In fact, hindrance demands are rated more variably and thus, it may be important to have conversations about job characteristics and expectations at multiple time points after hire. For example, having open conversations with employees regarding their subjective perceptions of characteristics that may be unique in limiting their performance or comfort. Such conversations could happen during an annual performance review or more informally. In addition, J. A. LePine et al. (2005) and Podsakoff et al. (2007) encourage organizations to incorporate strain-reducing activities like training and support to offset the negative effects of challenging job demands, which may be associated with increased performance in the short term, but strain when prolonged. The current results suggest that these activities and training sessions would ideally be personalized.</w:t>
       </w:r>
     </w:p>
     <w:p>
@@ -4181,13 +3375,7 @@
         <w:rPr>
           <w:rFonts w:ascii="Times New Roman" w:hAnsi="Times New Roman" w:cs="Times New Roman"/>
         </w:rPr>
-        <w:t xml:space="preserve">a </w:t>
-      </w:r>
-      <w:r>
-        <w:rPr>
-          <w:rFonts w:ascii="Times New Roman" w:hAnsi="Times New Roman" w:cs="Times New Roman"/>
-        </w:rPr>
-        <w:t>number of</w:t>
+        <w:t>a number of</w:t>
       </w:r>
       <w:proofErr w:type="gramEnd"/>
       <w:r>
@@ -4206,25 +3394,7 @@
         <w:rPr>
           <w:rFonts w:ascii="Times New Roman" w:hAnsi="Times New Roman" w:cs="Times New Roman"/>
         </w:rPr>
-        <w:t xml:space="preserve"> we were dealing with single-item scales. Although not ideal psychometrically, this provided a strong linkag</w:t>
-      </w:r>
-      <w:r>
-        <w:rPr>
-          <w:rFonts w:ascii="Times New Roman" w:hAnsi="Times New Roman" w:cs="Times New Roman"/>
-        </w:rPr>
-        <w:t>e to the established O*Net framework. Related to that, we intentionally worked within the O*Net database, and in selecting job context and activity items, did not include other types of job characteristics that may be important resources/demands. Therefore</w:t>
-      </w:r>
-      <w:r>
-        <w:rPr>
-          <w:rFonts w:ascii="Times New Roman" w:hAnsi="Times New Roman" w:cs="Times New Roman"/>
-        </w:rPr>
-        <w:t>, to the extent that O*Net is not an exhaustive repository, there are existing characteristics that we did not capture. For example, O*Net also includes styles and values, which we did not sample. Future studies may want to expand to explore these addition</w:t>
-      </w:r>
-      <w:r>
-        <w:rPr>
-          <w:rFonts w:ascii="Times New Roman" w:hAnsi="Times New Roman" w:cs="Times New Roman"/>
-        </w:rPr>
-        <w:t>al aspects of work.</w:t>
+        <w:t xml:space="preserve"> we were dealing with single-item scales. Although not ideal psychometrically, this provided a strong linkage to the established O*Net framework. Related to that, we intentionally worked within the O*Net database, and in selecting job context and activity items, did not include other types of job characteristics that may be important resources/demands. Therefore, to the extent that O*Net is not an exhaustive repository, there are existing characteristics that we did not capture. For example, O*Net also includes styles and values, which we did not sample. Future studies may want to expand to explore these additional aspects of work.</w:t>
       </w:r>
     </w:p>
     <w:p>
@@ -4240,19 +3410,7 @@
         <w:rPr>
           <w:rFonts w:ascii="Times New Roman" w:hAnsi="Times New Roman" w:cs="Times New Roman"/>
         </w:rPr>
-        <w:t>We also retained the literature-derived definitions of resources, challenges, and hindrances (Demerouti et al., 2001). Given the high associations observed between ratings of resource and challenge, it is possible that respondents did n</w:t>
-      </w:r>
-      <w:r>
-        <w:rPr>
-          <w:rFonts w:ascii="Times New Roman" w:hAnsi="Times New Roman" w:cs="Times New Roman"/>
-        </w:rPr>
-        <w:t>ot distinguish between these definitions as cleanly as we intended. Future investigations may wish to explore the colloquial versus academic phrasing of these questions and how that may impact observed associations between resources and challenges. It woul</w:t>
-      </w:r>
-      <w:r>
-        <w:rPr>
-          <w:rFonts w:ascii="Times New Roman" w:hAnsi="Times New Roman" w:cs="Times New Roman"/>
-        </w:rPr>
-        <w:t>d also be prudent to consider work-relevant outcomes associated with similar job characteristic ratings.</w:t>
+        <w:t>We also retained the literature-derived definitions of resources, challenges, and hindrances (Demerouti et al., 2001). Given the high associations observed between ratings of resource and challenge, it is possible that respondents did not distinguish between these definitions as cleanly as we intended. Future investigations may wish to explore the colloquial versus academic phrasing of these questions and how that may impact observed associations between resources and challenges. It would also be prudent to consider work-relevant outcomes associated with similar job characteristic ratings.</w:t>
       </w:r>
     </w:p>
     <w:p>
@@ -4282,19 +3440,7 @@
         <w:rPr>
           <w:rFonts w:ascii="Times New Roman" w:hAnsi="Times New Roman" w:cs="Times New Roman"/>
         </w:rPr>
-        <w:t xml:space="preserve"> characteristics are appraised. Perhaps the clinical literatur</w:t>
-      </w:r>
-      <w:r>
-        <w:rPr>
-          <w:rFonts w:ascii="Times New Roman" w:hAnsi="Times New Roman" w:cs="Times New Roman"/>
-        </w:rPr>
-        <w:t>e may be informative - for example, within cognitive behavioral therapeutic applications, the way in which situations are appraised can be a mechanism to help battle affective disorders such as depression. Given the current findings, where the same charact</w:t>
-      </w:r>
-      <w:r>
-        <w:rPr>
-          <w:rFonts w:ascii="Times New Roman" w:hAnsi="Times New Roman" w:cs="Times New Roman"/>
-        </w:rPr>
-        <w:t xml:space="preserve">eristic may be viewed similarly as both a demand and resource, </w:t>
+        <w:t xml:space="preserve"> characteristics are appraised. Perhaps the clinical literature may be informative - for example, within cognitive behavioral therapeutic applications, the way in which situations are appraised can be a mechanism to help battle affective disorders such as depression. Given the current findings, where the same characteristic may be viewed similarly as both a demand and resource, </w:t>
       </w:r>
       <w:r>
         <w:rPr>
@@ -4317,19 +3463,7 @@
         <w:rPr>
           <w:rFonts w:ascii="Times New Roman" w:hAnsi="Times New Roman" w:cs="Times New Roman"/>
         </w:rPr>
-        <w:t>In sum, this endeavor explored the job-demands-resources literature</w:t>
-      </w:r>
-      <w:r>
-        <w:rPr>
-          <w:rFonts w:ascii="Times New Roman" w:hAnsi="Times New Roman" w:cs="Times New Roman"/>
-        </w:rPr>
-        <w:t xml:space="preserve"> from a unique lens from within a universally accessible framework. We showed that there are far more individual differences in how employees perceive demands and resources than much of our current research suggests. While resources and challenges idiosync</w:t>
-      </w:r>
-      <w:r>
-        <w:rPr>
-          <w:rFonts w:ascii="Times New Roman" w:hAnsi="Times New Roman" w:cs="Times New Roman"/>
-        </w:rPr>
-        <w:t>ratic more similarly experienced, what is experienced as a hindrance tends to be idiosyncratic.</w:t>
+        <w:t>In sum, this endeavor explored the job-demands-resources literature from a unique lens from within a universally accessible framework. We showed that there are far more individual differences in how employees perceive demands and resources than much of our current research suggests. While resources and challenges idiosyncratic more similarly experienced, what is experienced as a hindrance tends to be idiosyncratic.</w:t>
       </w:r>
     </w:p>
     <w:p>
@@ -4391,7 +3525,7 @@
         <w:rPr>
           <w:rFonts w:ascii="Times New Roman" w:eastAsiaTheme="majorEastAsia" w:hAnsi="Times New Roman" w:cs="Times New Roman"/>
         </w:rPr>
-        <w:t>https://github.com/jtkulas/JDRJournalSubmission</w:t>
+        <w:t>https://osf.io/yeqg6/?view_only=48e23a65b24f4cf2aa4a67a33fb442ed</w:t>
       </w:r>
       <w:r>
         <w:rPr>
@@ -4463,15 +3597,7 @@
           <w:i/>
           <w:iCs/>
         </w:rPr>
-        <w:t>Journal of Business and Psy</w:t>
-      </w:r>
-      <w:r>
-        <w:rPr>
-          <w:rFonts w:ascii="Times New Roman" w:hAnsi="Times New Roman" w:cs="Times New Roman"/>
-          <w:i/>
-          <w:iCs/>
-        </w:rPr>
-        <w:t>chology</w:t>
+        <w:t>Journal of Business and Psychology</w:t>
       </w:r>
       <w:r>
         <w:rPr>
@@ -4549,15 +3675,7 @@
           <w:i/>
           <w:iCs/>
         </w:rPr>
-        <w:t>Journal of Occ</w:t>
-      </w:r>
-      <w:r>
-        <w:rPr>
-          <w:rFonts w:ascii="Times New Roman" w:hAnsi="Times New Roman" w:cs="Times New Roman"/>
-          <w:i/>
-          <w:iCs/>
-        </w:rPr>
-        <w:t>upational Health Psychology</w:t>
+        <w:t>Journal of Occupational Health Psychology</w:t>
       </w:r>
       <w:r>
         <w:rPr>
@@ -4641,13 +3759,7 @@
         <w:rPr>
           <w:rFonts w:ascii="Times New Roman" w:hAnsi="Times New Roman" w:cs="Times New Roman"/>
         </w:rPr>
-        <w:t xml:space="preserve">Cavanaugh, M. A., Boswell, W. R., </w:t>
-      </w:r>
-      <w:r>
-        <w:rPr>
-          <w:rFonts w:ascii="Times New Roman" w:hAnsi="Times New Roman" w:cs="Times New Roman"/>
-        </w:rPr>
-        <w:t xml:space="preserve">Roehling, M. V., &amp; Boudreau, J. W. (2000). An empirical examination of self-reported work stress among US managers. </w:t>
+        <w:t xml:space="preserve">Cavanaugh, M. A., Boswell, W. R., Roehling, M. V., &amp; Boudreau, J. W. (2000). An empirical examination of self-reported work stress among US managers. </w:t>
       </w:r>
       <w:r>
         <w:rPr>
@@ -4693,13 +3805,7 @@
         <w:rPr>
           <w:rFonts w:ascii="Times New Roman" w:hAnsi="Times New Roman" w:cs="Times New Roman"/>
         </w:rPr>
-        <w:t>Chen, H., Wang, H., Yuan, M., &amp; Xu, S. (2021). Daily challenge/hindrance demands and cognitive wel</w:t>
-      </w:r>
-      <w:r>
-        <w:rPr>
-          <w:rFonts w:ascii="Times New Roman" w:hAnsi="Times New Roman" w:cs="Times New Roman"/>
-        </w:rPr>
-        <w:t xml:space="preserve">lbeing: A multilevel moderated mediation model. </w:t>
+        <w:t xml:space="preserve">Chen, H., Wang, H., Yuan, M., &amp; Xu, S. (2021). Daily challenge/hindrance demands and cognitive wellbeing: A multilevel moderated mediation model. </w:t>
       </w:r>
       <w:r>
         <w:rPr>
@@ -4745,13 +3851,7 @@
         <w:rPr>
           <w:rFonts w:ascii="Times New Roman" w:hAnsi="Times New Roman" w:cs="Times New Roman"/>
         </w:rPr>
-        <w:t>Crawford, E. R., LePine, J. A., &amp; Rich, B. L. (2010). Linking job demands and resources to employee engagement and burnout: A theoretical extension and meta-analytic test.</w:t>
-      </w:r>
-      <w:r>
-        <w:rPr>
-          <w:rFonts w:ascii="Times New Roman" w:hAnsi="Times New Roman" w:cs="Times New Roman"/>
-        </w:rPr>
-        <w:t xml:space="preserve"> </w:t>
+        <w:t xml:space="preserve">Crawford, E. R., LePine, J. A., &amp; Rich, B. L. (2010). Linking job demands and resources to employee engagement and burnout: A theoretical extension and meta-analytic test. </w:t>
       </w:r>
       <w:r>
         <w:rPr>
@@ -4890,13 +3990,7 @@
           <w:rFonts w:ascii="Times New Roman" w:hAnsi="Times New Roman" w:cs="Times New Roman"/>
         </w:rPr>
         <w:lastRenderedPageBreak/>
-        <w:t xml:space="preserve">Horan, K. A., Nakahara, W. H., DiStaso, M. J., &amp; Jex, S. M. (2020). A review of the </w:t>
-      </w:r>
-      <w:r>
-        <w:rPr>
-          <w:rFonts w:ascii="Times New Roman" w:hAnsi="Times New Roman" w:cs="Times New Roman"/>
-        </w:rPr>
-        <w:t xml:space="preserve">challenge-hindrance stress model: Recent advances, expanded paradigms, and recommendations for future research. </w:t>
+        <w:t xml:space="preserve">Horan, K. A., Nakahara, W. H., DiStaso, M. J., &amp; Jex, S. M. (2020). A review of the challenge-hindrance stress model: Recent advances, expanded paradigms, and recommendations for future research. </w:t>
       </w:r>
       <w:r>
         <w:rPr>
@@ -4942,13 +4036,7 @@
         <w:rPr>
           <w:rFonts w:ascii="Times New Roman" w:hAnsi="Times New Roman" w:cs="Times New Roman"/>
         </w:rPr>
-        <w:t>Kim, M., &amp; Beehr, T. A. (2020). Thriving on demand: Challenging work results in employee flourishing throug</w:t>
-      </w:r>
-      <w:r>
-        <w:rPr>
-          <w:rFonts w:ascii="Times New Roman" w:hAnsi="Times New Roman" w:cs="Times New Roman"/>
-        </w:rPr>
-        <w:t xml:space="preserve">h appraisals and resources. </w:t>
+        <w:t xml:space="preserve">Kim, M., &amp; Beehr, T. A. (2020). Thriving on demand: Challenging work results in employee flourishing through appraisals and resources. </w:t>
       </w:r>
       <w:r>
         <w:rPr>
@@ -5026,13 +4114,7 @@
         <w:rPr>
           <w:rFonts w:ascii="Times New Roman" w:hAnsi="Times New Roman" w:cs="Times New Roman"/>
         </w:rPr>
-        <w:t>LePine, J. A., Podsakoff, N. P., &amp; LePine, M. A. (2005). A meta-analytic t</w:t>
-      </w:r>
-      <w:r>
-        <w:rPr>
-          <w:rFonts w:ascii="Times New Roman" w:hAnsi="Times New Roman" w:cs="Times New Roman"/>
-        </w:rPr>
-        <w:t xml:space="preserve">est of the challenge stressor–hindrance stressor framework: An explanation for inconsistent relationships among stressors and performance. </w:t>
+        <w:t xml:space="preserve">LePine, J. A., Podsakoff, N. P., &amp; LePine, M. A. (2005). A meta-analytic test of the challenge stressor–hindrance stressor framework: An explanation for inconsistent relationships among stressors and performance. </w:t>
       </w:r>
       <w:r>
         <w:rPr>
@@ -5078,13 +4160,7 @@
         <w:rPr>
           <w:rFonts w:ascii="Times New Roman" w:hAnsi="Times New Roman" w:cs="Times New Roman"/>
         </w:rPr>
-        <w:t>LePine, M. A. (2022). The challenge-hindrance stressor framework: An i</w:t>
-      </w:r>
-      <w:r>
-        <w:rPr>
-          <w:rFonts w:ascii="Times New Roman" w:hAnsi="Times New Roman" w:cs="Times New Roman"/>
-        </w:rPr>
-        <w:t xml:space="preserve">ntegrative conceptual review and path forward. </w:t>
+        <w:t xml:space="preserve">LePine, M. A. (2022). The challenge-hindrance stressor framework: An integrative conceptual review and path forward. </w:t>
       </w:r>
       <w:r>
         <w:rPr>
@@ -5130,13 +4206,7 @@
         <w:rPr>
           <w:rFonts w:ascii="Times New Roman" w:hAnsi="Times New Roman" w:cs="Times New Roman"/>
         </w:rPr>
-        <w:t>Peterson, N. G., Mumford, M. D., Borman, W. C., Jeanneret, P. R., Fleishman, E. A., Levin, K. Y., Campion, M. A., Mayfield, M. S., Morgeson, F. P., Pearlman, K.</w:t>
-      </w:r>
-      <w:r>
-        <w:rPr>
-          <w:rFonts w:ascii="Times New Roman" w:hAnsi="Times New Roman" w:cs="Times New Roman"/>
-        </w:rPr>
-        <w:t xml:space="preserve">, et al. (2001). Understanding work using the occupational information network (o* NET): Implications for practice and research. </w:t>
+        <w:t xml:space="preserve">Peterson, N. G., Mumford, M. D., Borman, W. C., Jeanneret, P. R., Fleishman, E. A., Levin, K. Y., Campion, M. A., Mayfield, M. S., Morgeson, F. P., Pearlman, K., et al. (2001). Understanding work using the occupational information network (o* NET): Implications for practice and research. </w:t>
       </w:r>
       <w:r>
         <w:rPr>
@@ -5182,13 +4252,7 @@
         <w:rPr>
           <w:rFonts w:ascii="Times New Roman" w:hAnsi="Times New Roman" w:cs="Times New Roman"/>
         </w:rPr>
-        <w:t>Podsakoff, N. P., LePine, J. A., &amp; LePine, M. A. (2007). Differential challenge stressor-</w:t>
-      </w:r>
-      <w:r>
-        <w:rPr>
-          <w:rFonts w:ascii="Times New Roman" w:hAnsi="Times New Roman" w:cs="Times New Roman"/>
-        </w:rPr>
-        <w:t xml:space="preserve">hindrance stressor relationships with job attitudes, turnover intentions, turnover, and withdrawal behavior: A meta-analysis. </w:t>
+        <w:t xml:space="preserve">Podsakoff, N. P., LePine, J. A., &amp; LePine, M. A. (2007). Differential challenge stressor-hindrance stressor relationships with job attitudes, turnover intentions, turnover, and withdrawal behavior: A meta-analysis. </w:t>
       </w:r>
       <w:r>
         <w:rPr>
@@ -5234,13 +4298,7 @@
         <w:rPr>
           <w:rFonts w:ascii="Times New Roman" w:hAnsi="Times New Roman" w:cs="Times New Roman"/>
         </w:rPr>
-        <w:t>Rodell, J. B., &amp; Judge, T. A. (2009). Can “good” stressors spark “bad” behaviors? The m</w:t>
-      </w:r>
-      <w:r>
-        <w:rPr>
-          <w:rFonts w:ascii="Times New Roman" w:hAnsi="Times New Roman" w:cs="Times New Roman"/>
-        </w:rPr>
-        <w:t xml:space="preserve">ediating role of emotions in links of challenge and hindrance stressors with citizenship and counterproductive behaviors. </w:t>
+        <w:t xml:space="preserve">Rodell, J. B., &amp; Judge, T. A. (2009). Can “good” stressors spark “bad” behaviors? The mediating role of emotions in links of challenge and hindrance stressors with citizenship and counterproductive behaviors. </w:t>
       </w:r>
       <w:r>
         <w:rPr>
@@ -5287,13 +4345,7 @@
           <w:rFonts w:ascii="Times New Roman" w:hAnsi="Times New Roman" w:cs="Times New Roman"/>
         </w:rPr>
         <w:lastRenderedPageBreak/>
-        <w:t>Rosen, C. C., Dimotakis, N., Cole, M. S., Taylor, S. G., Simon, L. S., Smith, T. A., &amp; Rei</w:t>
-      </w:r>
-      <w:r>
-        <w:rPr>
-          <w:rFonts w:ascii="Times New Roman" w:hAnsi="Times New Roman" w:cs="Times New Roman"/>
-        </w:rPr>
-        <w:t xml:space="preserve">na, C. S. (2020). When challenges hinder: An investigation of when and how challenge stressors impact employee outcomes. </w:t>
+        <w:t xml:space="preserve">Rosen, C. C., Dimotakis, N., Cole, M. S., Taylor, S. G., Simon, L. S., Smith, T. A., &amp; Reina, C. S. (2020). When challenges hinder: An investigation of when and how challenge stressors impact employee outcomes. </w:t>
       </w:r>
       <w:r>
         <w:rPr>
@@ -5339,13 +4391,7 @@
         <w:rPr>
           <w:rFonts w:ascii="Times New Roman" w:hAnsi="Times New Roman" w:cs="Times New Roman"/>
         </w:rPr>
-        <w:t>Searle, B. J., &amp; Auton, J. C. (2015). The merits of measuring challenge and hindrance app</w:t>
-      </w:r>
-      <w:r>
-        <w:rPr>
-          <w:rFonts w:ascii="Times New Roman" w:hAnsi="Times New Roman" w:cs="Times New Roman"/>
-        </w:rPr>
-        <w:t xml:space="preserve">raisals. </w:t>
+        <w:t xml:space="preserve">Searle, B. J., &amp; Auton, J. C. (2015). The merits of measuring challenge and hindrance appraisals. </w:t>
       </w:r>
       <w:r>
         <w:rPr>
@@ -5483,13 +4529,7 @@
         <w:rPr>
           <w:rFonts w:ascii="Times New Roman" w:hAnsi="Times New Roman" w:cs="Times New Roman"/>
         </w:rPr>
-        <w:t>Webster, J. R., Beehr, T. A., &amp; Love, K. (2011). E</w:t>
-      </w:r>
-      <w:r>
-        <w:rPr>
-          <w:rFonts w:ascii="Times New Roman" w:hAnsi="Times New Roman" w:cs="Times New Roman"/>
-        </w:rPr>
-        <w:t xml:space="preserve">xtending the challenge-hindrance model of occupational stress: The role of appraisal. </w:t>
+        <w:t xml:space="preserve">Webster, J. R., Beehr, T. A., &amp; Love, K. (2011). Extending the challenge-hindrance model of occupational stress: The role of appraisal. </w:t>
       </w:r>
       <w:r>
         <w:rPr>
@@ -5642,23 +4682,7 @@
           <w:i/>
           <w:iCs/>
         </w:rPr>
-        <w:t xml:space="preserve">Characteristics </w:t>
-      </w:r>
-      <w:r>
-        <w:rPr>
-          <w:rFonts w:ascii="Times New Roman" w:hAnsi="Times New Roman" w:cs="Times New Roman"/>
-          <w:i/>
-          <w:iCs/>
-        </w:rPr>
-        <w:t>perceived</w:t>
-      </w:r>
-      <w:r>
-        <w:rPr>
-          <w:rFonts w:ascii="Times New Roman" w:hAnsi="Times New Roman" w:cs="Times New Roman"/>
-          <w:i/>
-          <w:iCs/>
-        </w:rPr>
-        <w:t xml:space="preserve"> most similarly (lowest standard deviations).</w:t>
+        <w:t>Characteristics perceived most similarly (lowest standard deviations).</w:t>
       </w:r>
     </w:p>
     <w:p>
@@ -5672,6 +4696,7 @@
       <w:r>
         <w:rPr>
           <w:rFonts w:ascii="Times New Roman" w:hAnsi="Times New Roman" w:cs="Times New Roman"/>
+          <w:noProof/>
         </w:rPr>
         <w:drawing>
           <wp:inline distT="0" distB="0" distL="0" distR="0" wp14:anchorId="6AAE9096" wp14:editId="5B31C523">
@@ -5769,7 +4794,6 @@
         </w:rPr>
         <w:t xml:space="preserve"> most </w:t>
       </w:r>
-      <w:proofErr w:type="spellStart"/>
       <w:r>
         <w:rPr>
           <w:rFonts w:ascii="Times New Roman" w:hAnsi="Times New Roman" w:cs="Times New Roman"/>
@@ -5781,26 +4805,20 @@
         <w:rPr>
           <w:rFonts w:ascii="Times New Roman" w:hAnsi="Times New Roman" w:cs="Times New Roman"/>
         </w:rPr>
-        <w:t>similarly</w:t>
-      </w:r>
-      <w:proofErr w:type="spellEnd"/>
-      <w:r>
-        <w:rPr>
-          <w:rFonts w:ascii="Times New Roman" w:hAnsi="Times New Roman" w:cs="Times New Roman"/>
-        </w:rPr>
-        <w:t xml:space="preserve"> (largest standard deviations).</w:t>
-      </w:r>
-    </w:p>
-    <w:p>
-      <w:pPr>
-        <w:rPr>
-          <w:rFonts w:ascii="Times New Roman" w:hAnsi="Times New Roman" w:cs="Times New Roman"/>
-          <w:i/>
-        </w:rPr>
-      </w:pPr>
-      <w:r>
-        <w:rPr>
-          <w:rFonts w:ascii="Times New Roman" w:hAnsi="Times New Roman" w:cs="Times New Roman"/>
+        <w:t>similarly (largest standard deviations).</w:t>
+      </w:r>
+    </w:p>
+    <w:p>
+      <w:pPr>
+        <w:rPr>
+          <w:rFonts w:ascii="Times New Roman" w:hAnsi="Times New Roman" w:cs="Times New Roman"/>
+          <w:i/>
+        </w:rPr>
+      </w:pPr>
+      <w:r>
+        <w:rPr>
+          <w:rFonts w:ascii="Times New Roman" w:hAnsi="Times New Roman" w:cs="Times New Roman"/>
+          <w:noProof/>
         </w:rPr>
         <w:drawing>
           <wp:inline distT="0" distB="0" distL="0" distR="0" wp14:anchorId="73A51F08" wp14:editId="3A77515B">
@@ -6078,7 +5096,7 @@
 </file>
 
 <file path=word/endnotes.xml><?xml version="1.0" encoding="utf-8"?>
-<w:endnotes xmlns:wpc="http://schemas.microsoft.com/office/word/2010/wordprocessingCanvas" xmlns:cx="http://schemas.microsoft.com/office/drawing/2014/chartex" xmlns:cx1="http://schemas.microsoft.com/office/drawing/2015/9/8/chartex" xmlns:cx2="http://schemas.microsoft.com/office/drawing/2015/10/21/chartex" xmlns:cx3="http://schemas.microsoft.com/office/drawing/2016/5/9/chartex" xmlns:cx4="http://schemas.microsoft.com/office/drawing/2016/5/10/chartex" xmlns:cx5="http://schemas.microsoft.com/office/drawing/2016/5/11/chartex" xmlns:cx6="http://schemas.microsoft.com/office/drawing/2016/5/12/chartex" xmlns:cx7="http://schemas.microsoft.com/office/drawing/2016/5/13/chartex" xmlns:cx8="http://schemas.microsoft.com/office/drawing/2016/5/14/chartex" xmlns:mc="http://schemas.openxmlformats.org/markup-compatibility/2006" xmlns:aink="http://schemas.microsoft.com/office/drawing/2016/ink" xmlns:am3d="http://schemas.microsoft.com/office/drawing/2017/model3d" xmlns:o="urn:schemas-microsoft-com:office:office" xmlns:oel="http://schemas.microsoft.com/office/2019/extlst" xmlns:r="http://schemas.openxmlformats.org/officeDocument/2006/relationships" xmlns:m="http://schemas.openxmlformats.org/officeDocument/2006/math" xmlns:v="urn:schemas-microsoft-com:vml" xmlns:wp14="http://schemas.microsoft.com/office/word/2010/wordprocessingDrawing" xmlns:wp="http://schemas.openxmlformats.org/drawingml/2006/wordprocessingDrawing" xmlns:w10="urn:schemas-microsoft-com:office:word" xmlns:w="http://schemas.openxmlformats.org/wordprocessingml/2006/main" xmlns:w14="http://schemas.microsoft.com/office/word/2010/wordml" xmlns:w15="http://schemas.microsoft.com/office/word/2012/wordml" xmlns:w16cex="http://schemas.microsoft.com/office/word/2018/wordml/cex" xmlns:w16cid="http://schemas.microsoft.com/office/word/2016/wordml/cid" xmlns:w16="http://schemas.microsoft.com/office/word/2018/wordml" xmlns:w16du="http://schemas.microsoft.com/office/word/2023/wordml/word16du" xmlns:w16sdtdh="http://schemas.microsoft.com/office/word/2020/wordml/sdtdatahash" xmlns:w16se="http://schemas.microsoft.com/office/word/2015/wordml/symex" xmlns:wpg="http://schemas.microsoft.com/office/word/2010/wordprocessingGroup" xmlns:wpi="http://schemas.microsoft.com/office/word/2010/wordprocessingInk" xmlns:wne="http://schemas.microsoft.com/office/word/2006/wordml" xmlns:wps="http://schemas.microsoft.com/office/word/2010/wordprocessingShape" mc:Ignorable="w14 w15 w16se w16cid w16 w16cex w16sdtdh wp14">
+<w:endnotes xmlns:wpc="http://schemas.microsoft.com/office/word/2010/wordprocessingCanvas" xmlns:cx="http://schemas.microsoft.com/office/drawing/2014/chartex" xmlns:cx1="http://schemas.microsoft.com/office/drawing/2015/9/8/chartex" xmlns:cx2="http://schemas.microsoft.com/office/drawing/2015/10/21/chartex" xmlns:cx3="http://schemas.microsoft.com/office/drawing/2016/5/9/chartex" xmlns:cx4="http://schemas.microsoft.com/office/drawing/2016/5/10/chartex" xmlns:cx5="http://schemas.microsoft.com/office/drawing/2016/5/11/chartex" xmlns:cx6="http://schemas.microsoft.com/office/drawing/2016/5/12/chartex" xmlns:cx7="http://schemas.microsoft.com/office/drawing/2016/5/13/chartex" xmlns:cx8="http://schemas.microsoft.com/office/drawing/2016/5/14/chartex" xmlns:mc="http://schemas.openxmlformats.org/markup-compatibility/2006" xmlns:aink="http://schemas.microsoft.com/office/drawing/2016/ink" xmlns:am3d="http://schemas.microsoft.com/office/drawing/2017/model3d" xmlns:o="urn:schemas-microsoft-com:office:office" xmlns:oel="http://schemas.microsoft.com/office/2019/extlst" xmlns:r="http://schemas.openxmlformats.org/officeDocument/2006/relationships" xmlns:m="http://schemas.openxmlformats.org/officeDocument/2006/math" xmlns:v="urn:schemas-microsoft-com:vml" xmlns:wp14="http://schemas.microsoft.com/office/word/2010/wordprocessingDrawing" xmlns:wp="http://schemas.openxmlformats.org/drawingml/2006/wordprocessingDrawing" xmlns:w10="urn:schemas-microsoft-com:office:word" xmlns:w="http://schemas.openxmlformats.org/wordprocessingml/2006/main" xmlns:w14="http://schemas.microsoft.com/office/word/2010/wordml" xmlns:w15="http://schemas.microsoft.com/office/word/2012/wordml" xmlns:w16cex="http://schemas.microsoft.com/office/word/2018/wordml/cex" xmlns:w16cid="http://schemas.microsoft.com/office/word/2016/wordml/cid" xmlns:w16="http://schemas.microsoft.com/office/word/2018/wordml" xmlns:w16sdtdh="http://schemas.microsoft.com/office/word/2020/wordml/sdtdatahash" xmlns:w16se="http://schemas.microsoft.com/office/word/2015/wordml/symex" xmlns:wpg="http://schemas.microsoft.com/office/word/2010/wordprocessingGroup" xmlns:wpi="http://schemas.microsoft.com/office/word/2010/wordprocessingInk" xmlns:wne="http://schemas.microsoft.com/office/word/2006/wordml" xmlns:wps="http://schemas.microsoft.com/office/word/2010/wordprocessingShape" mc:Ignorable="w14 w15 w16se w16cid w16 w16cex w16sdtdh wp14">
   <w:endnote w:type="separator" w:id="-1">
     <w:p>
       <w:pPr>
@@ -6103,7 +5121,7 @@
 </file>
 
 <file path=word/footnotes.xml><?xml version="1.0" encoding="utf-8"?>
-<w:footnotes xmlns:wpc="http://schemas.microsoft.com/office/word/2010/wordprocessingCanvas" xmlns:cx="http://schemas.microsoft.com/office/drawing/2014/chartex" xmlns:cx1="http://schemas.microsoft.com/office/drawing/2015/9/8/chartex" xmlns:cx2="http://schemas.microsoft.com/office/drawing/2015/10/21/chartex" xmlns:cx3="http://schemas.microsoft.com/office/drawing/2016/5/9/chartex" xmlns:cx4="http://schemas.microsoft.com/office/drawing/2016/5/10/chartex" xmlns:cx5="http://schemas.microsoft.com/office/drawing/2016/5/11/chartex" xmlns:cx6="http://schemas.microsoft.com/office/drawing/2016/5/12/chartex" xmlns:cx7="http://schemas.microsoft.com/office/drawing/2016/5/13/chartex" xmlns:cx8="http://schemas.microsoft.com/office/drawing/2016/5/14/chartex" xmlns:mc="http://schemas.openxmlformats.org/markup-compatibility/2006" xmlns:aink="http://schemas.microsoft.com/office/drawing/2016/ink" xmlns:am3d="http://schemas.microsoft.com/office/drawing/2017/model3d" xmlns:o="urn:schemas-microsoft-com:office:office" xmlns:oel="http://schemas.microsoft.com/office/2019/extlst" xmlns:r="http://schemas.openxmlformats.org/officeDocument/2006/relationships" xmlns:m="http://schemas.openxmlformats.org/officeDocument/2006/math" xmlns:v="urn:schemas-microsoft-com:vml" xmlns:wp14="http://schemas.microsoft.com/office/word/2010/wordprocessingDrawing" xmlns:wp="http://schemas.openxmlformats.org/drawingml/2006/wordprocessingDrawing" xmlns:w10="urn:schemas-microsoft-com:office:word" xmlns:w="http://schemas.openxmlformats.org/wordprocessingml/2006/main" xmlns:w14="http://schemas.microsoft.com/office/word/2010/wordml" xmlns:w15="http://schemas.microsoft.com/office/word/2012/wordml" xmlns:w16cex="http://schemas.microsoft.com/office/word/2018/wordml/cex" xmlns:w16cid="http://schemas.microsoft.com/office/word/2016/wordml/cid" xmlns:w16="http://schemas.microsoft.com/office/word/2018/wordml" xmlns:w16du="http://schemas.microsoft.com/office/word/2023/wordml/word16du" xmlns:w16sdtdh="http://schemas.microsoft.com/office/word/2020/wordml/sdtdatahash" xmlns:w16se="http://schemas.microsoft.com/office/word/2015/wordml/symex" xmlns:wpg="http://schemas.microsoft.com/office/word/2010/wordprocessingGroup" xmlns:wpi="http://schemas.microsoft.com/office/word/2010/wordprocessingInk" xmlns:wne="http://schemas.microsoft.com/office/word/2006/wordml" xmlns:wps="http://schemas.microsoft.com/office/word/2010/wordprocessingShape" mc:Ignorable="w14 w15 w16se w16cid w16 w16cex w16sdtdh wp14">
+<w:footnotes xmlns:wpc="http://schemas.microsoft.com/office/word/2010/wordprocessingCanvas" xmlns:cx="http://schemas.microsoft.com/office/drawing/2014/chartex" xmlns:cx1="http://schemas.microsoft.com/office/drawing/2015/9/8/chartex" xmlns:cx2="http://schemas.microsoft.com/office/drawing/2015/10/21/chartex" xmlns:cx3="http://schemas.microsoft.com/office/drawing/2016/5/9/chartex" xmlns:cx4="http://schemas.microsoft.com/office/drawing/2016/5/10/chartex" xmlns:cx5="http://schemas.microsoft.com/office/drawing/2016/5/11/chartex" xmlns:cx6="http://schemas.microsoft.com/office/drawing/2016/5/12/chartex" xmlns:cx7="http://schemas.microsoft.com/office/drawing/2016/5/13/chartex" xmlns:cx8="http://schemas.microsoft.com/office/drawing/2016/5/14/chartex" xmlns:mc="http://schemas.openxmlformats.org/markup-compatibility/2006" xmlns:aink="http://schemas.microsoft.com/office/drawing/2016/ink" xmlns:am3d="http://schemas.microsoft.com/office/drawing/2017/model3d" xmlns:o="urn:schemas-microsoft-com:office:office" xmlns:oel="http://schemas.microsoft.com/office/2019/extlst" xmlns:r="http://schemas.openxmlformats.org/officeDocument/2006/relationships" xmlns:m="http://schemas.openxmlformats.org/officeDocument/2006/math" xmlns:v="urn:schemas-microsoft-com:vml" xmlns:wp14="http://schemas.microsoft.com/office/word/2010/wordprocessingDrawing" xmlns:wp="http://schemas.openxmlformats.org/drawingml/2006/wordprocessingDrawing" xmlns:w10="urn:schemas-microsoft-com:office:word" xmlns:w="http://schemas.openxmlformats.org/wordprocessingml/2006/main" xmlns:w14="http://schemas.microsoft.com/office/word/2010/wordml" xmlns:w15="http://schemas.microsoft.com/office/word/2012/wordml" xmlns:w16cex="http://schemas.microsoft.com/office/word/2018/wordml/cex" xmlns:w16cid="http://schemas.microsoft.com/office/word/2016/wordml/cid" xmlns:w16="http://schemas.microsoft.com/office/word/2018/wordml" xmlns:w16sdtdh="http://schemas.microsoft.com/office/word/2020/wordml/sdtdatahash" xmlns:w16se="http://schemas.microsoft.com/office/word/2015/wordml/symex" xmlns:wpg="http://schemas.microsoft.com/office/word/2010/wordprocessingGroup" xmlns:wpi="http://schemas.microsoft.com/office/word/2010/wordprocessingInk" xmlns:wne="http://schemas.microsoft.com/office/word/2006/wordml" xmlns:wps="http://schemas.microsoft.com/office/word/2010/wordprocessingShape" mc:Ignorable="w14 w15 w16se w16cid w16 w16cex w16sdtdh wp14">
   <w:footnote w:type="separator" w:id="-1">
     <w:p>
       <w:r>
@@ -6142,10 +5160,7 @@
         <w:t>2</w:t>
       </w:r>
       <w:r>
-        <w:t xml:space="preserve"> presentations are only limited to 8 charac</w:t>
-      </w:r>
-      <w:r>
-        <w:t>teristics per perceived category because of space restrictions (there are 252 individual characteristic ratings in the online resources).</w:t>
+        <w:t xml:space="preserve"> presentations are only limited to 8 characteristics per perceived category because of space restrictions (there are 252 individual characteristic ratings in the online resources).</w:t>
       </w:r>
     </w:p>
   </w:footnote>
@@ -6153,7 +5168,7 @@
 </file>
 
 <file path=word/header1.xml><?xml version="1.0" encoding="utf-8"?>
-<w:hdr xmlns:wpc="http://schemas.microsoft.com/office/word/2010/wordprocessingCanvas" xmlns:cx="http://schemas.microsoft.com/office/drawing/2014/chartex" xmlns:cx1="http://schemas.microsoft.com/office/drawing/2015/9/8/chartex" xmlns:cx2="http://schemas.microsoft.com/office/drawing/2015/10/21/chartex" xmlns:cx3="http://schemas.microsoft.com/office/drawing/2016/5/9/chartex" xmlns:cx4="http://schemas.microsoft.com/office/drawing/2016/5/10/chartex" xmlns:cx5="http://schemas.microsoft.com/office/drawing/2016/5/11/chartex" xmlns:cx6="http://schemas.microsoft.com/office/drawing/2016/5/12/chartex" xmlns:cx7="http://schemas.microsoft.com/office/drawing/2016/5/13/chartex" xmlns:cx8="http://schemas.microsoft.com/office/drawing/2016/5/14/chartex" xmlns:mc="http://schemas.openxmlformats.org/markup-compatibility/2006" xmlns:aink="http://schemas.microsoft.com/office/drawing/2016/ink" xmlns:am3d="http://schemas.microsoft.com/office/drawing/2017/model3d" xmlns:o="urn:schemas-microsoft-com:office:office" xmlns:oel="http://schemas.microsoft.com/office/2019/extlst" xmlns:r="http://schemas.openxmlformats.org/officeDocument/2006/relationships" xmlns:m="http://schemas.openxmlformats.org/officeDocument/2006/math" xmlns:v="urn:schemas-microsoft-com:vml" xmlns:wp14="http://schemas.microsoft.com/office/word/2010/wordprocessingDrawing" xmlns:wp="http://schemas.openxmlformats.org/drawingml/2006/wordprocessingDrawing" xmlns:w10="urn:schemas-microsoft-com:office:word" xmlns:w="http://schemas.openxmlformats.org/wordprocessingml/2006/main" xmlns:w14="http://schemas.microsoft.com/office/word/2010/wordml" xmlns:w15="http://schemas.microsoft.com/office/word/2012/wordml" xmlns:w16cex="http://schemas.microsoft.com/office/word/2018/wordml/cex" xmlns:w16cid="http://schemas.microsoft.com/office/word/2016/wordml/cid" xmlns:w16="http://schemas.microsoft.com/office/word/2018/wordml" xmlns:w16du="http://schemas.microsoft.com/office/word/2023/wordml/word16du" xmlns:w16sdtdh="http://schemas.microsoft.com/office/word/2020/wordml/sdtdatahash" xmlns:w16se="http://schemas.microsoft.com/office/word/2015/wordml/symex" xmlns:wpg="http://schemas.microsoft.com/office/word/2010/wordprocessingGroup" xmlns:wpi="http://schemas.microsoft.com/office/word/2010/wordprocessingInk" xmlns:wne="http://schemas.microsoft.com/office/word/2006/wordml" xmlns:wps="http://schemas.microsoft.com/office/word/2010/wordprocessingShape" mc:Ignorable="w14 w15 w16se w16cid w16 w16cex w16sdtdh wp14">
+<w:hdr xmlns:wpc="http://schemas.microsoft.com/office/word/2010/wordprocessingCanvas" xmlns:cx="http://schemas.microsoft.com/office/drawing/2014/chartex" xmlns:cx1="http://schemas.microsoft.com/office/drawing/2015/9/8/chartex" xmlns:cx2="http://schemas.microsoft.com/office/drawing/2015/10/21/chartex" xmlns:cx3="http://schemas.microsoft.com/office/drawing/2016/5/9/chartex" xmlns:cx4="http://schemas.microsoft.com/office/drawing/2016/5/10/chartex" xmlns:cx5="http://schemas.microsoft.com/office/drawing/2016/5/11/chartex" xmlns:cx6="http://schemas.microsoft.com/office/drawing/2016/5/12/chartex" xmlns:cx7="http://schemas.microsoft.com/office/drawing/2016/5/13/chartex" xmlns:cx8="http://schemas.microsoft.com/office/drawing/2016/5/14/chartex" xmlns:mc="http://schemas.openxmlformats.org/markup-compatibility/2006" xmlns:aink="http://schemas.microsoft.com/office/drawing/2016/ink" xmlns:am3d="http://schemas.microsoft.com/office/drawing/2017/model3d" xmlns:o="urn:schemas-microsoft-com:office:office" xmlns:oel="http://schemas.microsoft.com/office/2019/extlst" xmlns:r="http://schemas.openxmlformats.org/officeDocument/2006/relationships" xmlns:m="http://schemas.openxmlformats.org/officeDocument/2006/math" xmlns:v="urn:schemas-microsoft-com:vml" xmlns:wp14="http://schemas.microsoft.com/office/word/2010/wordprocessingDrawing" xmlns:wp="http://schemas.openxmlformats.org/drawingml/2006/wordprocessingDrawing" xmlns:w10="urn:schemas-microsoft-com:office:word" xmlns:w="http://schemas.openxmlformats.org/wordprocessingml/2006/main" xmlns:w14="http://schemas.microsoft.com/office/word/2010/wordml" xmlns:w15="http://schemas.microsoft.com/office/word/2012/wordml" xmlns:w16cex="http://schemas.microsoft.com/office/word/2018/wordml/cex" xmlns:w16cid="http://schemas.microsoft.com/office/word/2016/wordml/cid" xmlns:w16="http://schemas.microsoft.com/office/word/2018/wordml" xmlns:w16sdtdh="http://schemas.microsoft.com/office/word/2020/wordml/sdtdatahash" xmlns:w16se="http://schemas.microsoft.com/office/word/2015/wordml/symex" xmlns:wpg="http://schemas.microsoft.com/office/word/2010/wordprocessingGroup" xmlns:wpi="http://schemas.microsoft.com/office/word/2010/wordprocessingInk" xmlns:wne="http://schemas.microsoft.com/office/word/2006/wordml" xmlns:wps="http://schemas.microsoft.com/office/word/2010/wordprocessingShape" mc:Ignorable="w14 w15 w16se w16cid w16 w16cex w16sdtdh wp14">
   <w:sdt>
     <w:sdtPr>
       <w:id w:val="-1136951371"/>
@@ -6206,7 +5221,7 @@
 </file>
 
 <file path=word/numbering.xml><?xml version="1.0" encoding="utf-8"?>
-<w:numbering xmlns:wpc="http://schemas.microsoft.com/office/word/2010/wordprocessingCanvas" xmlns:cx="http://schemas.microsoft.com/office/drawing/2014/chartex" xmlns:cx1="http://schemas.microsoft.com/office/drawing/2015/9/8/chartex" xmlns:cx2="http://schemas.microsoft.com/office/drawing/2015/10/21/chartex" xmlns:cx3="http://schemas.microsoft.com/office/drawing/2016/5/9/chartex" xmlns:cx4="http://schemas.microsoft.com/office/drawing/2016/5/10/chartex" xmlns:cx5="http://schemas.microsoft.com/office/drawing/2016/5/11/chartex" xmlns:cx6="http://schemas.microsoft.com/office/drawing/2016/5/12/chartex" xmlns:cx7="http://schemas.microsoft.com/office/drawing/2016/5/13/chartex" xmlns:cx8="http://schemas.microsoft.com/office/drawing/2016/5/14/chartex" xmlns:mc="http://schemas.openxmlformats.org/markup-compatibility/2006" xmlns:aink="http://schemas.microsoft.com/office/drawing/2016/ink" xmlns:am3d="http://schemas.microsoft.com/office/drawing/2017/model3d" xmlns:o="urn:schemas-microsoft-com:office:office" xmlns:oel="http://schemas.microsoft.com/office/2019/extlst" xmlns:r="http://schemas.openxmlformats.org/officeDocument/2006/relationships" xmlns:m="http://schemas.openxmlformats.org/officeDocument/2006/math" xmlns:v="urn:schemas-microsoft-com:vml" xmlns:wp14="http://schemas.microsoft.com/office/word/2010/wordprocessingDrawing" xmlns:wp="http://schemas.openxmlformats.org/drawingml/2006/wordprocessingDrawing" xmlns:w10="urn:schemas-microsoft-com:office:word" xmlns:w="http://schemas.openxmlformats.org/wordprocessingml/2006/main" xmlns:w14="http://schemas.microsoft.com/office/word/2010/wordml" xmlns:w15="http://schemas.microsoft.com/office/word/2012/wordml" xmlns:w16cex="http://schemas.microsoft.com/office/word/2018/wordml/cex" xmlns:w16cid="http://schemas.microsoft.com/office/word/2016/wordml/cid" xmlns:w16="http://schemas.microsoft.com/office/word/2018/wordml" xmlns:w16du="http://schemas.microsoft.com/office/word/2023/wordml/word16du" xmlns:w16sdtdh="http://schemas.microsoft.com/office/word/2020/wordml/sdtdatahash" xmlns:w16se="http://schemas.microsoft.com/office/word/2015/wordml/symex" xmlns:wpg="http://schemas.microsoft.com/office/word/2010/wordprocessingGroup" xmlns:wpi="http://schemas.microsoft.com/office/word/2010/wordprocessingInk" xmlns:wne="http://schemas.microsoft.com/office/word/2006/wordml" xmlns:wps="http://schemas.microsoft.com/office/word/2010/wordprocessingShape" mc:Ignorable="w14 w15 w16se w16cid w16 w16cex w16sdtdh wp14">
+<w:numbering xmlns:wpc="http://schemas.microsoft.com/office/word/2010/wordprocessingCanvas" xmlns:cx="http://schemas.microsoft.com/office/drawing/2014/chartex" xmlns:cx1="http://schemas.microsoft.com/office/drawing/2015/9/8/chartex" xmlns:cx2="http://schemas.microsoft.com/office/drawing/2015/10/21/chartex" xmlns:cx3="http://schemas.microsoft.com/office/drawing/2016/5/9/chartex" xmlns:cx4="http://schemas.microsoft.com/office/drawing/2016/5/10/chartex" xmlns:cx5="http://schemas.microsoft.com/office/drawing/2016/5/11/chartex" xmlns:cx6="http://schemas.microsoft.com/office/drawing/2016/5/12/chartex" xmlns:cx7="http://schemas.microsoft.com/office/drawing/2016/5/13/chartex" xmlns:cx8="http://schemas.microsoft.com/office/drawing/2016/5/14/chartex" xmlns:mc="http://schemas.openxmlformats.org/markup-compatibility/2006" xmlns:aink="http://schemas.microsoft.com/office/drawing/2016/ink" xmlns:am3d="http://schemas.microsoft.com/office/drawing/2017/model3d" xmlns:o="urn:schemas-microsoft-com:office:office" xmlns:oel="http://schemas.microsoft.com/office/2019/extlst" xmlns:r="http://schemas.openxmlformats.org/officeDocument/2006/relationships" xmlns:m="http://schemas.openxmlformats.org/officeDocument/2006/math" xmlns:v="urn:schemas-microsoft-com:vml" xmlns:wp14="http://schemas.microsoft.com/office/word/2010/wordprocessingDrawing" xmlns:wp="http://schemas.openxmlformats.org/drawingml/2006/wordprocessingDrawing" xmlns:w10="urn:schemas-microsoft-com:office:word" xmlns:w="http://schemas.openxmlformats.org/wordprocessingml/2006/main" xmlns:w14="http://schemas.microsoft.com/office/word/2010/wordml" xmlns:w15="http://schemas.microsoft.com/office/word/2012/wordml" xmlns:w16cex="http://schemas.microsoft.com/office/word/2018/wordml/cex" xmlns:w16cid="http://schemas.microsoft.com/office/word/2016/wordml/cid" xmlns:w16="http://schemas.microsoft.com/office/word/2018/wordml" xmlns:w16sdtdh="http://schemas.microsoft.com/office/word/2020/wordml/sdtdatahash" xmlns:w16se="http://schemas.microsoft.com/office/word/2015/wordml/symex" xmlns:wpg="http://schemas.microsoft.com/office/word/2010/wordprocessingGroup" xmlns:wpi="http://schemas.microsoft.com/office/word/2010/wordprocessingInk" xmlns:wne="http://schemas.microsoft.com/office/word/2006/wordml" xmlns:wps="http://schemas.microsoft.com/office/word/2010/wordprocessingShape" mc:Ignorable="w14 w15 w16se w16cid w16 w16cex w16sdtdh wp14">
   <w:abstractNum w:abstractNumId="0" w15:restartNumberingAfterBreak="0">
     <w:nsid w:val="0000A990"/>
     <w:multiLevelType w:val="multilevel"/>
@@ -6445,6 +5460,13 @@
     <w:lsdException w:name="Placeholder Text" w:semiHidden="1"/>
     <w:lsdException w:name="Light Shading"/>
     <w:lsdException w:name="Light List"/>
+    <w:lsdException w:name="Light Grid"/>
+    <w:lsdException w:name="Medium Shading 1"/>
+    <w:lsdException w:name="Medium Shading 2"/>
+    <w:lsdException w:name="Medium List 1"/>
+    <w:lsdException w:name="Medium List 2"/>
+    <w:lsdException w:name="Medium Grid 1"/>
+    <w:lsdException w:name="Medium Grid 2"/>
     <w:lsdException w:name="Medium Grid 3"/>
     <w:lsdException w:name="Dark List"/>
     <w:lsdException w:name="Colorful Shading"/>

</xml_diff>

<commit_message>
updated manuscript for JOOP
</commit_message>
<xml_diff>
--- a/current_submission/Submission_masked.docx
+++ b/current_submission/Submission_masked.docx
@@ -131,285 +131,10 @@
       <w:r>
         <w:rPr>
           <w:rFonts w:ascii="Times New Roman" w:hAnsi="Times New Roman" w:cs="Times New Roman"/>
-          <w:b/>
-          <w:bCs/>
           <w:sz w:val="24"/>
           <w:szCs w:val="24"/>
         </w:rPr>
-        <w:t xml:space="preserve">Purpose: </w:t>
-      </w:r>
-      <w:r>
-        <w:rPr>
-          <w:rFonts w:ascii="Times New Roman" w:hAnsi="Times New Roman" w:cs="Times New Roman"/>
-          <w:sz w:val="24"/>
-          <w:szCs w:val="24"/>
-        </w:rPr>
-        <w:t xml:space="preserve">The primary </w:t>
-      </w:r>
-      <w:r>
-        <w:rPr>
-          <w:rFonts w:ascii="Times New Roman" w:hAnsi="Times New Roman" w:cs="Times New Roman"/>
-          <w:sz w:val="24"/>
-          <w:szCs w:val="24"/>
-        </w:rPr>
-        <w:t xml:space="preserve">purpose of this paper </w:t>
-      </w:r>
-      <w:r>
-        <w:rPr>
-          <w:rFonts w:ascii="Times New Roman" w:hAnsi="Times New Roman" w:cs="Times New Roman"/>
-          <w:sz w:val="24"/>
-          <w:szCs w:val="24"/>
-        </w:rPr>
-        <w:t xml:space="preserve">is </w:t>
-      </w:r>
-      <w:proofErr w:type="spellStart"/>
-      <w:r>
-        <w:rPr>
-          <w:rFonts w:ascii="Times New Roman" w:hAnsi="Times New Roman" w:cs="Times New Roman"/>
-          <w:sz w:val="24"/>
-          <w:szCs w:val="24"/>
-        </w:rPr>
-        <w:t>to</w:t>
-      </w:r>
-      <w:proofErr w:type="spellEnd"/>
-      <w:r>
-        <w:rPr>
-          <w:rFonts w:ascii="Times New Roman" w:hAnsi="Times New Roman" w:cs="Times New Roman"/>
-          <w:sz w:val="24"/>
-          <w:szCs w:val="24"/>
-        </w:rPr>
-        <w:t xml:space="preserve"> clarify how employees perceive resources and demands</w:t>
-      </w:r>
-      <w:r>
-        <w:rPr>
-          <w:rFonts w:ascii="Times New Roman" w:hAnsi="Times New Roman" w:cs="Times New Roman"/>
-          <w:sz w:val="24"/>
-          <w:szCs w:val="24"/>
-        </w:rPr>
-        <w:t xml:space="preserve"> within their roles. Two research questions were of interest:</w:t>
-      </w:r>
-      <w:r>
-        <w:rPr>
-          <w:rFonts w:ascii="Times New Roman" w:hAnsi="Times New Roman" w:cs="Times New Roman"/>
-          <w:sz w:val="24"/>
-          <w:szCs w:val="24"/>
-        </w:rPr>
-        <w:t xml:space="preserve"> 1) whether there is variability in subjective ratings of job characteristics with respect to how much they served as resources and demands, and 2) whether or not there was a match between the literature-implicated resources/demands and subjective ratings of these characteristics. </w:t>
-      </w:r>
-    </w:p>
-    <w:p>
-      <w:pPr>
-        <w:pStyle w:val="Abstract"/>
-        <w:spacing w:before="0" w:after="0" w:line="480" w:lineRule="auto"/>
-        <w:rPr>
-          <w:rFonts w:ascii="Times New Roman" w:hAnsi="Times New Roman" w:cs="Times New Roman"/>
-          <w:sz w:val="24"/>
-          <w:szCs w:val="24"/>
-        </w:rPr>
-      </w:pPr>
-      <w:r>
-        <w:rPr>
-          <w:rFonts w:ascii="Times New Roman" w:hAnsi="Times New Roman" w:cs="Times New Roman"/>
-          <w:b/>
-          <w:bCs/>
-          <w:sz w:val="24"/>
-          <w:szCs w:val="24"/>
-        </w:rPr>
-        <w:t>Design/methodology/approach</w:t>
-      </w:r>
-      <w:r>
-        <w:rPr>
-          <w:rFonts w:ascii="Times New Roman" w:hAnsi="Times New Roman" w:cs="Times New Roman"/>
-          <w:b/>
-          <w:bCs/>
-          <w:sz w:val="24"/>
-          <w:szCs w:val="24"/>
-        </w:rPr>
-        <w:t>:</w:t>
-      </w:r>
-      <w:r>
-        <w:rPr>
-          <w:rFonts w:ascii="Times New Roman" w:hAnsi="Times New Roman" w:cs="Times New Roman"/>
-          <w:sz w:val="24"/>
-          <w:szCs w:val="24"/>
-        </w:rPr>
-        <w:t xml:space="preserve"> </w:t>
-      </w:r>
-      <w:r>
-        <w:rPr>
-          <w:rFonts w:ascii="Times New Roman" w:hAnsi="Times New Roman" w:cs="Times New Roman"/>
-          <w:sz w:val="24"/>
-          <w:szCs w:val="24"/>
-        </w:rPr>
-        <w:t xml:space="preserve">Using an exploratory approach, </w:t>
-      </w:r>
-      <w:r>
-        <w:rPr>
-          <w:rFonts w:ascii="Times New Roman" w:hAnsi="Times New Roman" w:cs="Times New Roman"/>
-          <w:sz w:val="24"/>
-          <w:szCs w:val="24"/>
-        </w:rPr>
-        <w:t xml:space="preserve">O*NET work characteristics were rated by 568 employed respondents in terms of relevance, perception as a demand, and perception as a resource. </w:t>
-      </w:r>
-    </w:p>
-    <w:p>
-      <w:pPr>
-        <w:pStyle w:val="Abstract"/>
-        <w:spacing w:before="0" w:after="0" w:line="480" w:lineRule="auto"/>
-        <w:rPr>
-          <w:rFonts w:ascii="Times New Roman" w:hAnsi="Times New Roman" w:cs="Times New Roman"/>
-          <w:sz w:val="24"/>
-          <w:szCs w:val="24"/>
-        </w:rPr>
-      </w:pPr>
-      <w:r>
-        <w:rPr>
-          <w:rFonts w:ascii="Times New Roman" w:hAnsi="Times New Roman" w:cs="Times New Roman"/>
-          <w:b/>
-          <w:bCs/>
-          <w:sz w:val="24"/>
-          <w:szCs w:val="24"/>
-        </w:rPr>
-        <w:t xml:space="preserve">Findings: </w:t>
-      </w:r>
-      <w:r>
-        <w:rPr>
-          <w:rFonts w:ascii="Times New Roman" w:hAnsi="Times New Roman" w:cs="Times New Roman"/>
-          <w:sz w:val="24"/>
-          <w:szCs w:val="24"/>
-        </w:rPr>
-        <w:t xml:space="preserve">The results suggest that job characteristics differ in variability/stability regarding subjective worker perceptions, particularly for hindrance demands which showed the most variability. Job characteristics were not uniquely categorized as a resource or demand, and literature-implicated resources were also implicated as being challenge, but not hindrance </w:t>
-      </w:r>
-      <w:r>
-        <w:rPr>
-          <w:rFonts w:ascii="Times New Roman" w:hAnsi="Times New Roman" w:cs="Times New Roman"/>
-          <w:sz w:val="24"/>
-          <w:szCs w:val="24"/>
-        </w:rPr>
-        <w:t>demands.</w:t>
-      </w:r>
-    </w:p>
-    <w:p>
-      <w:pPr>
-        <w:pStyle w:val="Abstract"/>
-        <w:spacing w:before="0" w:after="0" w:line="480" w:lineRule="auto"/>
-        <w:rPr>
-          <w:rFonts w:ascii="Times New Roman" w:hAnsi="Times New Roman" w:cs="Times New Roman"/>
-          <w:sz w:val="24"/>
-          <w:szCs w:val="24"/>
-        </w:rPr>
-      </w:pPr>
-      <w:r>
-        <w:rPr>
-          <w:rFonts w:ascii="Times New Roman" w:hAnsi="Times New Roman" w:cs="Times New Roman"/>
-          <w:b/>
-          <w:bCs/>
-          <w:sz w:val="24"/>
-          <w:szCs w:val="24"/>
-        </w:rPr>
-        <w:t>Research limitations/implications</w:t>
-      </w:r>
-      <w:r>
-        <w:rPr>
-          <w:rFonts w:ascii="Times New Roman" w:hAnsi="Times New Roman" w:cs="Times New Roman"/>
-          <w:b/>
-          <w:bCs/>
-          <w:sz w:val="24"/>
-          <w:szCs w:val="24"/>
-        </w:rPr>
-        <w:t xml:space="preserve">: </w:t>
-      </w:r>
-      <w:r>
-        <w:rPr>
-          <w:rFonts w:ascii="Times New Roman" w:hAnsi="Times New Roman" w:cs="Times New Roman"/>
-          <w:sz w:val="24"/>
-          <w:szCs w:val="24"/>
-        </w:rPr>
-        <w:t xml:space="preserve">Much of our understanding of job demands and resources rests on the assumption that some aspects and components of one’s job are resources and some are demands. </w:t>
-      </w:r>
-      <w:r>
-        <w:rPr>
-          <w:rFonts w:ascii="Times New Roman" w:hAnsi="Times New Roman" w:cs="Times New Roman"/>
-          <w:sz w:val="24"/>
-          <w:szCs w:val="24"/>
-        </w:rPr>
-        <w:t>The findings above suggest that the experience of resources and demands may be more complex.</w:t>
-      </w:r>
-    </w:p>
-    <w:p>
-      <w:pPr>
-        <w:pStyle w:val="Abstract"/>
-        <w:spacing w:before="0" w:after="0" w:line="480" w:lineRule="auto"/>
-        <w:rPr>
-          <w:rFonts w:ascii="Times New Roman" w:hAnsi="Times New Roman" w:cs="Times New Roman"/>
-          <w:sz w:val="24"/>
-          <w:szCs w:val="24"/>
-        </w:rPr>
-      </w:pPr>
-      <w:r>
-        <w:rPr>
-          <w:rFonts w:ascii="Times New Roman" w:hAnsi="Times New Roman" w:cs="Times New Roman"/>
-          <w:b/>
-          <w:sz w:val="24"/>
-          <w:szCs w:val="24"/>
-        </w:rPr>
-        <w:t>Originality/value</w:t>
-      </w:r>
-      <w:r>
-        <w:rPr>
-          <w:rFonts w:ascii="Times New Roman" w:hAnsi="Times New Roman" w:cs="Times New Roman"/>
-          <w:sz w:val="24"/>
-          <w:szCs w:val="24"/>
-        </w:rPr>
-        <w:t xml:space="preserve">: </w:t>
-      </w:r>
-      <w:r>
-        <w:rPr>
-          <w:rFonts w:ascii="Times New Roman" w:hAnsi="Times New Roman" w:cs="Times New Roman"/>
-          <w:sz w:val="24"/>
-          <w:szCs w:val="24"/>
-        </w:rPr>
-        <w:t>We build on a small but growing literature suggesting that individual differences may matter</w:t>
-      </w:r>
-      <w:r>
-        <w:rPr>
-          <w:rFonts w:ascii="Times New Roman" w:hAnsi="Times New Roman" w:cs="Times New Roman"/>
-          <w:sz w:val="24"/>
-          <w:szCs w:val="24"/>
-        </w:rPr>
-        <w:t xml:space="preserve"> in our perceptions</w:t>
-      </w:r>
-      <w:r>
-        <w:rPr>
-          <w:rFonts w:ascii="Times New Roman" w:hAnsi="Times New Roman" w:cs="Times New Roman"/>
-          <w:sz w:val="24"/>
-          <w:szCs w:val="24"/>
-        </w:rPr>
-        <w:t xml:space="preserve"> of characteristics as demands and resources</w:t>
-      </w:r>
-      <w:r>
-        <w:rPr>
-          <w:rFonts w:ascii="Times New Roman" w:hAnsi="Times New Roman" w:cs="Times New Roman"/>
-          <w:sz w:val="24"/>
-          <w:szCs w:val="24"/>
-        </w:rPr>
-        <w:t xml:space="preserve">, which has implications for </w:t>
-      </w:r>
-      <w:r>
-        <w:rPr>
-          <w:rFonts w:ascii="Times New Roman" w:hAnsi="Times New Roman" w:cs="Times New Roman"/>
-          <w:sz w:val="24"/>
-          <w:szCs w:val="24"/>
-        </w:rPr>
-        <w:t>both managers and employees</w:t>
-      </w:r>
-      <w:r>
-        <w:rPr>
-          <w:rFonts w:ascii="Times New Roman" w:hAnsi="Times New Roman" w:cs="Times New Roman"/>
-          <w:sz w:val="24"/>
-          <w:szCs w:val="24"/>
-        </w:rPr>
-        <w:t xml:space="preserve">. </w:t>
+        <w:t>Much of our understanding of job demands and resources rests on the assumption that some aspects and components of one’s job are resources and some are demands. We build on a small but growing literature suggesting that individual differences may matter in our perceptions of characteristics as demands and resources. The primary aims were to explore 1) whether there is variability in subjective ratings of job characteristics with respect to how much they served as resources and demands, and 2) whether or not there was a match between the literature-implicated resources/demands and subjective ratings of these characteristics. O*NET work characteristics were rated by 568 employed respondents in terms of relevance, perception as a demand, and perception as a resource. The results suggest that job characteristics differ in variability/stability regarding subjective worker perceptions, particularly for hindrance demands which showed the most variability. Job characteristics were not uniquely categorized as a resource or demand, and literature-implicated resources were also implicated as being challenge, but not hindrance demands.</w:t>
       </w:r>
     </w:p>
     <w:p>
@@ -2862,21 +2587,7 @@
         <w:rPr>
           <w:rFonts w:ascii="Times New Roman" w:hAnsi="Times New Roman" w:cs="Times New Roman"/>
         </w:rPr>
-        <w:t xml:space="preserve"> = 0.604). Statistical significance was less than .001 for all four category comparisons. Here, the pattern was as expected. Across categories, resources were rated the highest (see white b</w:t>
-      </w:r>
-      <w:proofErr w:type="spellStart"/>
-      <w:r>
-        <w:rPr>
-          <w:rFonts w:ascii="Times New Roman" w:hAnsi="Times New Roman" w:cs="Times New Roman"/>
-        </w:rPr>
-        <w:t>ars</w:t>
-      </w:r>
-      <w:proofErr w:type="spellEnd"/>
-      <w:r>
-        <w:rPr>
-          <w:rFonts w:ascii="Times New Roman" w:hAnsi="Times New Roman" w:cs="Times New Roman"/>
-        </w:rPr>
-        <w:t xml:space="preserve"> representing resources in Figure 4). However, as can be seen, mean challenge (which is a demand) was rated quite similarly and above the midpoint of 3 across JD-R categories. In fact, the means were nearly identical for resource and challenge ratings for all for categories. The literature-implied category with the lowest resource rating also has the highest hindrance rating, so job control is positive and negative.</w:t>
+        <w:t xml:space="preserve"> = 0.604). Statistical significance was less than .001 for all four category comparisons. Here, the pattern was as expected. Across categories, resources were rated the highest (see white bars representing resources in Figure 4). However, as can be seen, mean challenge (which is a demand) was rated quite similarly and above the midpoint of 3 across JD-R categories. In fact, the means were nearly identical for resource and challenge ratings for all for categories. The literature-implied category with the lowest resource rating also has the highest hindrance rating, so job control is positive and negative.</w:t>
       </w:r>
     </w:p>
     <w:p>

</xml_diff>

<commit_message>
feedback from HRM added
</commit_message>
<xml_diff>
--- a/current_submission/Submission_masked.docx
+++ b/current_submission/Submission_masked.docx
@@ -131,10 +131,110 @@
       <w:r>
         <w:rPr>
           <w:rFonts w:ascii="Times New Roman" w:hAnsi="Times New Roman" w:cs="Times New Roman"/>
+          <w:b/>
+          <w:bCs/>
           <w:sz w:val="24"/>
           <w:szCs w:val="24"/>
         </w:rPr>
-        <w:t>Much of our understanding of job demands and resources rests on the assumption that some aspects and components of one’s job are resources and some are demands. We build on a small but growing literature suggesting that individual differences may matter in our perceptions of characteristics as demands and resources. The primary aims were to explore 1) whether there is variability in subjective ratings of job characteristics with respect to how much they served as resources and demands, and 2) whether or not there was a match between the literature-implicated resources/demands and subjective ratings of these characteristics. O*NET work characteristics were rated by 568 employed respondents in terms of relevance, perception as a demand, and perception as a resource. The results suggest that job characteristics differ in variability/stability regarding subjective worker perceptions, particularly for hindrance demands which showed the most variability. Job characteristics were not uniquely categorized as a resource or demand, and literature-implicated resources were also implicated as being challenge, but not hindrance demands.</w:t>
+        <w:t>Introduction:</w:t>
+      </w:r>
+      <w:r>
+        <w:rPr>
+          <w:rFonts w:ascii="Times New Roman" w:hAnsi="Times New Roman" w:cs="Times New Roman"/>
+          <w:sz w:val="24"/>
+          <w:szCs w:val="24"/>
+        </w:rPr>
+        <w:t xml:space="preserve"> </w:t>
+      </w:r>
+      <w:r>
+        <w:rPr>
+          <w:rFonts w:ascii="Times New Roman" w:hAnsi="Times New Roman" w:cs="Times New Roman"/>
+          <w:sz w:val="24"/>
+          <w:szCs w:val="24"/>
+        </w:rPr>
+        <w:t xml:space="preserve">Much of our understanding of job demands and resources rests on the assumption that some aspects and components of one’s job are resources and some are demands. We build on a small but growing literature suggesting that individual differences may matter in our perceptions of characteristics as demands and resources. The primary aims were to explore 1) whether there is variability in subjective ratings of job characteristics with respect to how much they served as resources and demands, and 2) whether or not there was a match between the literature-implicated resources/demands and subjective ratings of these characteristics. </w:t>
+      </w:r>
+    </w:p>
+    <w:p>
+      <w:pPr>
+        <w:pStyle w:val="Abstract"/>
+        <w:spacing w:before="0" w:after="0" w:line="480" w:lineRule="auto"/>
+        <w:rPr>
+          <w:rFonts w:ascii="Times New Roman" w:hAnsi="Times New Roman" w:cs="Times New Roman"/>
+          <w:sz w:val="24"/>
+          <w:szCs w:val="24"/>
+        </w:rPr>
+      </w:pPr>
+      <w:r>
+        <w:rPr>
+          <w:rFonts w:ascii="Times New Roman" w:hAnsi="Times New Roman" w:cs="Times New Roman"/>
+          <w:b/>
+          <w:bCs/>
+          <w:sz w:val="24"/>
+          <w:szCs w:val="24"/>
+        </w:rPr>
+        <w:t>Methods:</w:t>
+      </w:r>
+      <w:r>
+        <w:rPr>
+          <w:rFonts w:ascii="Times New Roman" w:hAnsi="Times New Roman" w:cs="Times New Roman"/>
+          <w:sz w:val="24"/>
+          <w:szCs w:val="24"/>
+        </w:rPr>
+        <w:t xml:space="preserve"> </w:t>
+      </w:r>
+      <w:r>
+        <w:rPr>
+          <w:rFonts w:ascii="Times New Roman" w:hAnsi="Times New Roman" w:cs="Times New Roman"/>
+          <w:sz w:val="24"/>
+          <w:szCs w:val="24"/>
+        </w:rPr>
+        <w:t xml:space="preserve">O*NET work characteristics were rated by 568 employed respondents in terms of relevance, perception as a demand, and perception as a resource. </w:t>
+      </w:r>
+    </w:p>
+    <w:p>
+      <w:pPr>
+        <w:pStyle w:val="Abstract"/>
+        <w:spacing w:before="0" w:after="0" w:line="480" w:lineRule="auto"/>
+        <w:rPr>
+          <w:rFonts w:ascii="Times New Roman" w:hAnsi="Times New Roman" w:cs="Times New Roman"/>
+          <w:sz w:val="24"/>
+          <w:szCs w:val="24"/>
+        </w:rPr>
+      </w:pPr>
+      <w:r>
+        <w:rPr>
+          <w:rFonts w:ascii="Times New Roman" w:hAnsi="Times New Roman" w:cs="Times New Roman"/>
+          <w:b/>
+          <w:bCs/>
+          <w:sz w:val="24"/>
+          <w:szCs w:val="24"/>
+        </w:rPr>
+        <w:t>Results:</w:t>
+      </w:r>
+      <w:r>
+        <w:rPr>
+          <w:rFonts w:ascii="Times New Roman" w:hAnsi="Times New Roman" w:cs="Times New Roman"/>
+          <w:sz w:val="24"/>
+          <w:szCs w:val="24"/>
+        </w:rPr>
+        <w:t xml:space="preserve"> </w:t>
+      </w:r>
+      <w:r>
+        <w:rPr>
+          <w:rFonts w:ascii="Times New Roman" w:hAnsi="Times New Roman" w:cs="Times New Roman"/>
+          <w:sz w:val="24"/>
+          <w:szCs w:val="24"/>
+        </w:rPr>
+        <w:t xml:space="preserve">The results suggest that job characteristics differ in variability/stability regarding subjective worker perceptions, particularly for hindrance demands which showed the most variability. Job characteristics were not uniquely categorized as a resource or demand, and literature-implicated resources were also implicated as being challenge, but not hindrance </w:t>
+      </w:r>
+      <w:r>
+        <w:rPr>
+          <w:rFonts w:ascii="Times New Roman" w:hAnsi="Times New Roman" w:cs="Times New Roman"/>
+          <w:sz w:val="24"/>
+          <w:szCs w:val="24"/>
+        </w:rPr>
+        <w:t>demands.</w:t>
       </w:r>
     </w:p>
     <w:p>
@@ -151,56 +251,93 @@
           <w:b/>
           <w:bCs/>
         </w:rPr>
-        <w:t>Keywords:</w:t>
-      </w:r>
-      <w:r>
-        <w:rPr>
-          <w:rFonts w:ascii="Times New Roman" w:hAnsi="Times New Roman" w:cs="Times New Roman"/>
-          <w:i/>
-          <w:iCs/>
-        </w:rPr>
-        <w:t xml:space="preserve"> </w:t>
-      </w:r>
-      <w:r>
-        <w:rPr>
-          <w:rFonts w:ascii="Times New Roman" w:hAnsi="Times New Roman" w:cs="Times New Roman"/>
-        </w:rPr>
-        <w:t xml:space="preserve">job demands-resources, challenge-hindrance framework, O*Net, </w:t>
-      </w:r>
-      <w:r>
-        <w:rPr>
-          <w:rFonts w:ascii="Times New Roman" w:hAnsi="Times New Roman" w:cs="Times New Roman"/>
-        </w:rPr>
-        <w:t>resources, stressors</w:t>
-      </w:r>
-    </w:p>
-    <w:p>
-      <w:pPr>
-        <w:spacing w:after="0"/>
-        <w:rPr>
-          <w:rFonts w:ascii="Times New Roman" w:hAnsi="Times New Roman" w:cs="Times New Roman"/>
-        </w:rPr>
-      </w:pPr>
-      <w:r>
+        <w:t xml:space="preserve">Conclusion: </w:t>
+      </w:r>
+      <w:r>
+        <w:rPr>
+          <w:rFonts w:ascii="Times New Roman" w:hAnsi="Times New Roman" w:cs="Times New Roman"/>
+        </w:rPr>
+        <w:t>In sum, far more individual differences in how employees perceive demands and resources than much of our current research suggests. While resources and challenges idiosyncratic more similarly experienced, what is experienced as a hindrance tends to be idiosyncratic.</w:t>
+      </w:r>
+      <w:r>
+        <w:rPr>
+          <w:rFonts w:ascii="Times New Roman" w:hAnsi="Times New Roman" w:cs="Times New Roman"/>
+        </w:rPr>
+        <w:t xml:space="preserve"> This study has implications for managers in particular, in working with employees and job design</w:t>
+      </w:r>
+      <w:r>
+        <w:rPr>
+          <w:rFonts w:ascii="Times New Roman" w:hAnsi="Times New Roman" w:cs="Times New Roman"/>
+        </w:rPr>
+        <w:t xml:space="preserve">. </w:t>
+      </w:r>
+    </w:p>
+    <w:p>
+      <w:pPr>
+        <w:pStyle w:val="BodyText"/>
+        <w:spacing w:before="0" w:after="0"/>
         <w:rPr>
           <w:rFonts w:ascii="Times New Roman" w:hAnsi="Times New Roman" w:cs="Times New Roman"/>
           <w:b/>
           <w:bCs/>
         </w:rPr>
-        <w:t xml:space="preserve">Article Type: </w:t>
-      </w:r>
-      <w:r>
-        <w:rPr>
-          <w:rFonts w:ascii="Times New Roman" w:hAnsi="Times New Roman" w:cs="Times New Roman"/>
-        </w:rPr>
-        <w:t xml:space="preserve">Research </w:t>
-      </w:r>
-      <w:r>
-        <w:rPr>
-          <w:rFonts w:ascii="Times New Roman" w:hAnsi="Times New Roman" w:cs="Times New Roman"/>
-        </w:rPr>
-        <w:t>Paper</w:t>
-      </w:r>
+      </w:pPr>
+    </w:p>
+    <w:p>
+      <w:pPr>
+        <w:pStyle w:val="BodyText"/>
+        <w:spacing w:before="0" w:after="0"/>
+        <w:rPr>
+          <w:rFonts w:ascii="Times New Roman" w:hAnsi="Times New Roman" w:cs="Times New Roman"/>
+          <w:b/>
+          <w:bCs/>
+        </w:rPr>
+      </w:pPr>
+    </w:p>
+    <w:p>
+      <w:pPr>
+        <w:pStyle w:val="BodyText"/>
+        <w:spacing w:before="0" w:after="0" w:line="480" w:lineRule="auto"/>
+        <w:rPr>
+          <w:rFonts w:ascii="Times New Roman" w:hAnsi="Times New Roman" w:cs="Times New Roman"/>
+        </w:rPr>
+      </w:pPr>
+      <w:r>
+        <w:rPr>
+          <w:rFonts w:ascii="Times New Roman" w:hAnsi="Times New Roman" w:cs="Times New Roman"/>
+          <w:b/>
+          <w:bCs/>
+        </w:rPr>
+        <w:t>Keywords:</w:t>
+      </w:r>
+      <w:r>
+        <w:rPr>
+          <w:rFonts w:ascii="Times New Roman" w:hAnsi="Times New Roman" w:cs="Times New Roman"/>
+          <w:i/>
+          <w:iCs/>
+        </w:rPr>
+        <w:t xml:space="preserve"> </w:t>
+      </w:r>
+      <w:r>
+        <w:rPr>
+          <w:rFonts w:ascii="Times New Roman" w:hAnsi="Times New Roman" w:cs="Times New Roman"/>
+        </w:rPr>
+        <w:t xml:space="preserve">job demands-resources, challenge-hindrance framework, O*Net, </w:t>
+      </w:r>
+      <w:r>
+        <w:rPr>
+          <w:rFonts w:ascii="Times New Roman" w:hAnsi="Times New Roman" w:cs="Times New Roman"/>
+        </w:rPr>
+        <w:t>resources, stressors</w:t>
+      </w:r>
+    </w:p>
+    <w:p>
+      <w:pPr>
+        <w:spacing w:after="0"/>
+        <w:rPr>
+          <w:rFonts w:ascii="Times New Roman" w:hAnsi="Times New Roman" w:cs="Times New Roman"/>
+        </w:rPr>
+      </w:pPr>
       <w:r>
         <w:rPr>
           <w:rFonts w:ascii="Times New Roman" w:hAnsi="Times New Roman" w:cs="Times New Roman"/>
@@ -1338,8 +1475,8 @@
         </w:rPr>
       </w:pPr>
       <w:bookmarkStart w:id="8" w:name="results"/>
+      <w:bookmarkEnd w:id="4"/>
       <w:bookmarkEnd w:id="7"/>
-      <w:bookmarkEnd w:id="4"/>
       <w:r>
         <w:rPr>
           <w:rFonts w:ascii="Times New Roman" w:hAnsi="Times New Roman" w:cs="Times New Roman"/>
@@ -2587,7 +2724,21 @@
         <w:rPr>
           <w:rFonts w:ascii="Times New Roman" w:hAnsi="Times New Roman" w:cs="Times New Roman"/>
         </w:rPr>
-        <w:t xml:space="preserve"> = 0.604). Statistical significance was less than .001 for all four category comparisons. Here, the pattern was as expected. Across categories, resources were rated the highest (see white bars representing resources in Figure 4). However, as can be seen, mean challenge (which is a demand) was rated quite similarly and above the midpoint of 3 across JD-R categories. In fact, the means were nearly identical for resource and challenge ratings for all for categories. The literature-implied category with the lowest resource rating also has the highest hindrance rating, so job control is positive and negative.</w:t>
+        <w:t xml:space="preserve"> = 0.604). Statistical significance was less than .001 for all four category comparisons. Here, the pattern was as expected. Across categories, resources were rated the highest (s</w:t>
+      </w:r>
+      <w:proofErr w:type="spellStart"/>
+      <w:r>
+        <w:rPr>
+          <w:rFonts w:ascii="Times New Roman" w:hAnsi="Times New Roman" w:cs="Times New Roman"/>
+        </w:rPr>
+        <w:t>ee</w:t>
+      </w:r>
+      <w:proofErr w:type="spellEnd"/>
+      <w:r>
+        <w:rPr>
+          <w:rFonts w:ascii="Times New Roman" w:hAnsi="Times New Roman" w:cs="Times New Roman"/>
+        </w:rPr>
+        <w:t xml:space="preserve"> white bars representing resources in Figure 4). However, as can be seen, mean challenge (which is a demand) was rated quite similarly and above the midpoint of 3 across JD-R categories. In fact, the means were nearly identical for resource and challenge ratings for all for categories. The literature-implied category with the lowest resource rating also has the highest hindrance rating, so job control is positive and negative.</w:t>
       </w:r>
     </w:p>
     <w:p>
@@ -3195,7 +3346,35 @@
         <w:rPr>
           <w:rFonts w:ascii="Times New Roman" w:hAnsi="Times New Roman" w:cs="Times New Roman"/>
         </w:rPr>
-        <w:t xml:space="preserve"> = 0.559). In all cases, statistical significance was less then .001. However, the findings revealed that what the literature implicates as a demand was actually evaluated as a </w:t>
+        <w:t xml:space="preserve"> = 0.559). In all cases, statistical significa</w:t>
+      </w:r>
+      <w:proofErr w:type="spellStart"/>
+      <w:r>
+        <w:rPr>
+          <w:rFonts w:ascii="Times New Roman" w:hAnsi="Times New Roman" w:cs="Times New Roman"/>
+        </w:rPr>
+        <w:t>nce</w:t>
+      </w:r>
+      <w:proofErr w:type="spellEnd"/>
+      <w:r>
+        <w:rPr>
+          <w:rFonts w:ascii="Times New Roman" w:hAnsi="Times New Roman" w:cs="Times New Roman"/>
+        </w:rPr>
+        <w:t xml:space="preserve"> was less </w:t>
+      </w:r>
+      <w:proofErr w:type="spellStart"/>
+      <w:r>
+        <w:rPr>
+          <w:rFonts w:ascii="Times New Roman" w:hAnsi="Times New Roman" w:cs="Times New Roman"/>
+        </w:rPr>
+        <w:t>then</w:t>
+      </w:r>
+      <w:proofErr w:type="spellEnd"/>
+      <w:r>
+        <w:rPr>
+          <w:rFonts w:ascii="Times New Roman" w:hAnsi="Times New Roman" w:cs="Times New Roman"/>
+        </w:rPr>
+        <w:t xml:space="preserve"> .001. However, the findings revealed that what the literature implicates as a demand was actually evaluated as a </w:t>
       </w:r>
       <w:r>
         <w:rPr>
@@ -3493,8 +3672,8 @@
         </w:rPr>
       </w:pPr>
       <w:bookmarkStart w:id="12" w:name="references"/>
+      <w:bookmarkEnd w:id="9"/>
       <w:bookmarkEnd w:id="11"/>
-      <w:bookmarkEnd w:id="9"/>
       <w:r>
         <w:rPr>
           <w:rFonts w:ascii="Times New Roman" w:hAnsi="Times New Roman" w:cs="Times New Roman"/>

</xml_diff>